<commit_message>
Ajuste de sentencias SQL para crear base de datos librería.
</commit_message>
<xml_diff>
--- a/Documentacion.docx
+++ b/Documentacion.docx
@@ -283,1544 +283,6 @@
           <w:szCs w:val="21"/>
           <w:lang w:val="en-US"/>
         </w:rPr>
-        <w:t>-- Table parquenorte.cliente</w:t>
-      </w:r>
-    </w:p>
-    <w:p>
-      <w:pPr>
-        <w:shd w:val="clear" w:color="auto" w:fill="1E1E1E"/>
-        <w:spacing w:line="285" w:lineRule="atLeast"/>
-        <w:jc w:val="left"/>
-        <w:rPr>
-          <w:rFonts w:ascii="Consolas" w:eastAsia="Times New Roman" w:hAnsi="Consolas" w:cs="Times New Roman"/>
-          <w:color w:val="D4D4D4"/>
-          <w:kern w:val="0"/>
-          <w:szCs w:val="21"/>
-          <w:lang w:val="en-US"/>
-        </w:rPr>
-      </w:pPr>
-      <w:r>
-        <w:rPr>
-          <w:rFonts w:ascii="Consolas" w:eastAsia="Times New Roman" w:hAnsi="Consolas" w:cs="Times New Roman"/>
-          <w:color w:val="6A9955"/>
-          <w:kern w:val="0"/>
-          <w:szCs w:val="21"/>
-          <w:lang w:val="en-US"/>
-        </w:rPr>
-        <w:t>-- -----------------------------------------------------</w:t>
-      </w:r>
-    </w:p>
-    <w:p>
-      <w:pPr>
-        <w:shd w:val="clear" w:color="auto" w:fill="1E1E1E"/>
-        <w:spacing w:line="285" w:lineRule="atLeast"/>
-        <w:jc w:val="left"/>
-        <w:rPr>
-          <w:rFonts w:ascii="Consolas" w:eastAsia="Times New Roman" w:hAnsi="Consolas" w:cs="Times New Roman"/>
-          <w:color w:val="D4D4D4"/>
-          <w:kern w:val="0"/>
-          <w:szCs w:val="21"/>
-          <w:lang w:val="en-US"/>
-        </w:rPr>
-      </w:pPr>
-      <w:r>
-        <w:rPr>
-          <w:rFonts w:ascii="Consolas" w:eastAsia="Times New Roman" w:hAnsi="Consolas" w:cs="Times New Roman"/>
-          <w:color w:val="569CD6"/>
-          <w:kern w:val="0"/>
-          <w:szCs w:val="21"/>
-          <w:lang w:val="en-US"/>
-        </w:rPr>
-        <w:t>CREATE</w:t>
-      </w:r>
-      <w:r>
-        <w:rPr>
-          <w:rFonts w:ascii="Consolas" w:eastAsia="Times New Roman" w:hAnsi="Consolas" w:cs="Times New Roman"/>
-          <w:color w:val="D4D4D4"/>
-          <w:kern w:val="0"/>
-          <w:szCs w:val="21"/>
-          <w:lang w:val="en-US"/>
-        </w:rPr>
-        <w:t xml:space="preserve"> </w:t>
-      </w:r>
-      <w:r>
-        <w:rPr>
-          <w:rFonts w:ascii="Consolas" w:eastAsia="Times New Roman" w:hAnsi="Consolas" w:cs="Times New Roman"/>
-          <w:color w:val="569CD6"/>
-          <w:kern w:val="0"/>
-          <w:szCs w:val="21"/>
-          <w:lang w:val="en-US"/>
-        </w:rPr>
-        <w:t>TABLE</w:t>
-      </w:r>
-      <w:r>
-        <w:rPr>
-          <w:rFonts w:ascii="Consolas" w:eastAsia="Times New Roman" w:hAnsi="Consolas" w:cs="Times New Roman"/>
-          <w:color w:val="D4D4D4"/>
-          <w:kern w:val="0"/>
-          <w:szCs w:val="21"/>
-          <w:lang w:val="en-US"/>
-        </w:rPr>
-        <w:t xml:space="preserve"> </w:t>
-      </w:r>
-      <w:r>
-        <w:rPr>
-          <w:rFonts w:ascii="Consolas" w:eastAsia="Times New Roman" w:hAnsi="Consolas" w:cs="Times New Roman"/>
-          <w:color w:val="DCDCAA"/>
-          <w:kern w:val="0"/>
-          <w:szCs w:val="21"/>
-          <w:lang w:val="en-US"/>
-        </w:rPr>
-        <w:t>IF</w:t>
-      </w:r>
-      <w:r>
-        <w:rPr>
-          <w:rFonts w:ascii="Consolas" w:eastAsia="Times New Roman" w:hAnsi="Consolas" w:cs="Times New Roman"/>
-          <w:color w:val="D4D4D4"/>
-          <w:kern w:val="0"/>
-          <w:szCs w:val="21"/>
-          <w:lang w:val="en-US"/>
-        </w:rPr>
-        <w:t xml:space="preserve"> </w:t>
-      </w:r>
-      <w:r>
-        <w:rPr>
-          <w:rFonts w:ascii="Consolas" w:eastAsia="Times New Roman" w:hAnsi="Consolas" w:cs="Times New Roman"/>
-          <w:color w:val="569CD6"/>
-          <w:kern w:val="0"/>
-          <w:szCs w:val="21"/>
-          <w:lang w:val="en-US"/>
-        </w:rPr>
-        <w:t>NOT</w:t>
-      </w:r>
-      <w:r>
-        <w:rPr>
-          <w:rFonts w:ascii="Consolas" w:eastAsia="Times New Roman" w:hAnsi="Consolas" w:cs="Times New Roman"/>
-          <w:color w:val="D4D4D4"/>
-          <w:kern w:val="0"/>
-          <w:szCs w:val="21"/>
-          <w:lang w:val="en-US"/>
-        </w:rPr>
-        <w:t xml:space="preserve"> </w:t>
-      </w:r>
-      <w:r>
-        <w:rPr>
-          <w:rFonts w:ascii="Consolas" w:eastAsia="Times New Roman" w:hAnsi="Consolas" w:cs="Times New Roman"/>
-          <w:color w:val="569CD6"/>
-          <w:kern w:val="0"/>
-          <w:szCs w:val="21"/>
-          <w:lang w:val="en-US"/>
-        </w:rPr>
-        <w:t>EXISTS</w:t>
-      </w:r>
-      <w:r>
-        <w:rPr>
-          <w:rFonts w:ascii="Consolas" w:eastAsia="Times New Roman" w:hAnsi="Consolas" w:cs="Times New Roman"/>
-          <w:color w:val="D4D4D4"/>
-          <w:kern w:val="0"/>
-          <w:szCs w:val="21"/>
-          <w:lang w:val="en-US"/>
-        </w:rPr>
-        <w:t xml:space="preserve"> libreria.editorial(</w:t>
-      </w:r>
-    </w:p>
-    <w:p>
-      <w:pPr>
-        <w:shd w:val="clear" w:color="auto" w:fill="1E1E1E"/>
-        <w:spacing w:line="285" w:lineRule="atLeast"/>
-        <w:jc w:val="left"/>
-        <w:rPr>
-          <w:rFonts w:ascii="Consolas" w:eastAsia="Times New Roman" w:hAnsi="Consolas" w:cs="Times New Roman"/>
-          <w:color w:val="D4D4D4"/>
-          <w:kern w:val="0"/>
-          <w:szCs w:val="21"/>
-        </w:rPr>
-      </w:pPr>
-      <w:r>
-        <w:rPr>
-          <w:rFonts w:ascii="Consolas" w:eastAsia="Times New Roman" w:hAnsi="Consolas" w:cs="Times New Roman"/>
-          <w:color w:val="D4D4D4"/>
-          <w:kern w:val="0"/>
-          <w:szCs w:val="21"/>
-        </w:rPr>
-        <w:t xml:space="preserve">id </w:t>
-      </w:r>
-      <w:r>
-        <w:rPr>
-          <w:rFonts w:ascii="Consolas" w:eastAsia="Times New Roman" w:hAnsi="Consolas" w:cs="Times New Roman"/>
-          <w:color w:val="569CD6"/>
-          <w:kern w:val="0"/>
-          <w:szCs w:val="21"/>
-        </w:rPr>
-        <w:t>VARCHAR</w:t>
-      </w:r>
-      <w:r>
-        <w:rPr>
-          <w:rFonts w:ascii="Consolas" w:eastAsia="Times New Roman" w:hAnsi="Consolas" w:cs="Times New Roman"/>
-          <w:color w:val="D4D4D4"/>
-          <w:kern w:val="0"/>
-          <w:szCs w:val="21"/>
-        </w:rPr>
-        <w:t xml:space="preserve"> (</w:t>
-      </w:r>
-      <w:r>
-        <w:rPr>
-          <w:rFonts w:ascii="Consolas" w:eastAsia="Times New Roman" w:hAnsi="Consolas" w:cs="Times New Roman"/>
-          <w:color w:val="B5CEA8"/>
-          <w:kern w:val="0"/>
-          <w:szCs w:val="21"/>
-        </w:rPr>
-        <w:t>12</w:t>
-      </w:r>
-      <w:r>
-        <w:rPr>
-          <w:rFonts w:ascii="Consolas" w:eastAsia="Times New Roman" w:hAnsi="Consolas" w:cs="Times New Roman"/>
-          <w:color w:val="D4D4D4"/>
-          <w:kern w:val="0"/>
-          <w:szCs w:val="21"/>
-        </w:rPr>
-        <w:t>),</w:t>
-      </w:r>
-    </w:p>
-    <w:p>
-      <w:pPr>
-        <w:shd w:val="clear" w:color="auto" w:fill="1E1E1E"/>
-        <w:spacing w:line="285" w:lineRule="atLeast"/>
-        <w:jc w:val="left"/>
-        <w:rPr>
-          <w:rFonts w:ascii="Consolas" w:eastAsia="Times New Roman" w:hAnsi="Consolas" w:cs="Times New Roman"/>
-          <w:color w:val="D4D4D4"/>
-          <w:kern w:val="0"/>
-          <w:szCs w:val="21"/>
-        </w:rPr>
-      </w:pPr>
-      <w:proofErr w:type="spellStart"/>
-      <w:r>
-        <w:rPr>
-          <w:rFonts w:ascii="Consolas" w:eastAsia="Times New Roman" w:hAnsi="Consolas" w:cs="Times New Roman"/>
-          <w:color w:val="D4D4D4"/>
-          <w:kern w:val="0"/>
-          <w:szCs w:val="21"/>
-        </w:rPr>
-        <w:t>nombreEditorial</w:t>
-      </w:r>
-      <w:proofErr w:type="spellEnd"/>
-      <w:r>
-        <w:rPr>
-          <w:rFonts w:ascii="Consolas" w:eastAsia="Times New Roman" w:hAnsi="Consolas" w:cs="Times New Roman"/>
-          <w:color w:val="D4D4D4"/>
-          <w:kern w:val="0"/>
-          <w:szCs w:val="21"/>
-        </w:rPr>
-        <w:t xml:space="preserve"> </w:t>
-      </w:r>
-      <w:proofErr w:type="gramStart"/>
-      <w:r>
-        <w:rPr>
-          <w:rFonts w:ascii="Consolas" w:eastAsia="Times New Roman" w:hAnsi="Consolas" w:cs="Times New Roman"/>
-          <w:color w:val="569CD6"/>
-          <w:kern w:val="0"/>
-          <w:szCs w:val="21"/>
-        </w:rPr>
-        <w:t>VARCHAR</w:t>
-      </w:r>
-      <w:r>
-        <w:rPr>
-          <w:rFonts w:ascii="Consolas" w:eastAsia="Times New Roman" w:hAnsi="Consolas" w:cs="Times New Roman"/>
-          <w:color w:val="D4D4D4"/>
-          <w:kern w:val="0"/>
-          <w:szCs w:val="21"/>
-        </w:rPr>
-        <w:t>(</w:t>
-      </w:r>
-      <w:proofErr w:type="gramEnd"/>
-      <w:r>
-        <w:rPr>
-          <w:rFonts w:ascii="Consolas" w:eastAsia="Times New Roman" w:hAnsi="Consolas" w:cs="Times New Roman"/>
-          <w:color w:val="B5CEA8"/>
-          <w:kern w:val="0"/>
-          <w:szCs w:val="21"/>
-        </w:rPr>
-        <w:t>50</w:t>
-      </w:r>
-      <w:r>
-        <w:rPr>
-          <w:rFonts w:ascii="Consolas" w:eastAsia="Times New Roman" w:hAnsi="Consolas" w:cs="Times New Roman"/>
-          <w:color w:val="D4D4D4"/>
-          <w:kern w:val="0"/>
-          <w:szCs w:val="21"/>
-        </w:rPr>
-        <w:t>),</w:t>
-      </w:r>
-    </w:p>
-    <w:p>
-      <w:pPr>
-        <w:shd w:val="clear" w:color="auto" w:fill="1E1E1E"/>
-        <w:spacing w:line="285" w:lineRule="atLeast"/>
-        <w:jc w:val="left"/>
-        <w:rPr>
-          <w:rFonts w:ascii="Consolas" w:eastAsia="Times New Roman" w:hAnsi="Consolas" w:cs="Times New Roman"/>
-          <w:color w:val="D4D4D4"/>
-          <w:kern w:val="0"/>
-          <w:szCs w:val="21"/>
-        </w:rPr>
-      </w:pPr>
-      <w:r>
-        <w:rPr>
-          <w:rFonts w:ascii="Consolas" w:eastAsia="Times New Roman" w:hAnsi="Consolas" w:cs="Times New Roman"/>
-          <w:color w:val="D4D4D4"/>
-          <w:kern w:val="0"/>
-          <w:szCs w:val="21"/>
-        </w:rPr>
-        <w:t xml:space="preserve">ciudad </w:t>
-      </w:r>
-      <w:proofErr w:type="gramStart"/>
-      <w:r>
-        <w:rPr>
-          <w:rFonts w:ascii="Consolas" w:eastAsia="Times New Roman" w:hAnsi="Consolas" w:cs="Times New Roman"/>
-          <w:color w:val="569CD6"/>
-          <w:kern w:val="0"/>
-          <w:szCs w:val="21"/>
-        </w:rPr>
-        <w:t>VARCHAR</w:t>
-      </w:r>
-      <w:r>
-        <w:rPr>
-          <w:rFonts w:ascii="Consolas" w:eastAsia="Times New Roman" w:hAnsi="Consolas" w:cs="Times New Roman"/>
-          <w:color w:val="D4D4D4"/>
-          <w:kern w:val="0"/>
-          <w:szCs w:val="21"/>
-        </w:rPr>
-        <w:t>(</w:t>
-      </w:r>
-      <w:proofErr w:type="gramEnd"/>
-      <w:r>
-        <w:rPr>
-          <w:rFonts w:ascii="Consolas" w:eastAsia="Times New Roman" w:hAnsi="Consolas" w:cs="Times New Roman"/>
-          <w:color w:val="B5CEA8"/>
-          <w:kern w:val="0"/>
-          <w:szCs w:val="21"/>
-        </w:rPr>
-        <w:t>45</w:t>
-      </w:r>
-      <w:r>
-        <w:rPr>
-          <w:rFonts w:ascii="Consolas" w:eastAsia="Times New Roman" w:hAnsi="Consolas" w:cs="Times New Roman"/>
-          <w:color w:val="D4D4D4"/>
-          <w:kern w:val="0"/>
-          <w:szCs w:val="21"/>
-        </w:rPr>
-        <w:t>),</w:t>
-      </w:r>
-    </w:p>
-    <w:p>
-      <w:pPr>
-        <w:shd w:val="clear" w:color="auto" w:fill="1E1E1E"/>
-        <w:spacing w:line="285" w:lineRule="atLeast"/>
-        <w:jc w:val="left"/>
-        <w:rPr>
-          <w:rFonts w:ascii="Consolas" w:eastAsia="Times New Roman" w:hAnsi="Consolas" w:cs="Times New Roman"/>
-          <w:color w:val="D4D4D4"/>
-          <w:kern w:val="0"/>
-          <w:szCs w:val="21"/>
-          <w:lang w:val="en-US"/>
-        </w:rPr>
-      </w:pPr>
-      <w:r>
-        <w:rPr>
-          <w:rFonts w:ascii="Consolas" w:eastAsia="Times New Roman" w:hAnsi="Consolas" w:cs="Times New Roman"/>
-          <w:color w:val="D4D4D4"/>
-          <w:kern w:val="0"/>
-          <w:szCs w:val="21"/>
-          <w:lang w:val="en-US"/>
-        </w:rPr>
-        <w:t xml:space="preserve">complemento </w:t>
-      </w:r>
-      <w:r>
-        <w:rPr>
-          <w:rFonts w:ascii="Consolas" w:eastAsia="Times New Roman" w:hAnsi="Consolas" w:cs="Times New Roman"/>
-          <w:color w:val="569CD6"/>
-          <w:kern w:val="0"/>
-          <w:szCs w:val="21"/>
-          <w:lang w:val="en-US"/>
-        </w:rPr>
-        <w:t>VARCHAR</w:t>
-      </w:r>
-      <w:r>
-        <w:rPr>
-          <w:rFonts w:ascii="Consolas" w:eastAsia="Times New Roman" w:hAnsi="Consolas" w:cs="Times New Roman"/>
-          <w:color w:val="D4D4D4"/>
-          <w:kern w:val="0"/>
-          <w:szCs w:val="21"/>
-          <w:lang w:val="en-US"/>
-        </w:rPr>
-        <w:t>(</w:t>
-      </w:r>
-      <w:r>
-        <w:rPr>
-          <w:rFonts w:ascii="Consolas" w:eastAsia="Times New Roman" w:hAnsi="Consolas" w:cs="Times New Roman"/>
-          <w:color w:val="B5CEA8"/>
-          <w:kern w:val="0"/>
-          <w:szCs w:val="21"/>
-          <w:lang w:val="en-US"/>
-        </w:rPr>
-        <w:t>45</w:t>
-      </w:r>
-      <w:r>
-        <w:rPr>
-          <w:rFonts w:ascii="Consolas" w:eastAsia="Times New Roman" w:hAnsi="Consolas" w:cs="Times New Roman"/>
-          <w:color w:val="D4D4D4"/>
-          <w:kern w:val="0"/>
-          <w:szCs w:val="21"/>
-          <w:lang w:val="en-US"/>
-        </w:rPr>
-        <w:t>),</w:t>
-      </w:r>
-    </w:p>
-    <w:p>
-      <w:pPr>
-        <w:shd w:val="clear" w:color="auto" w:fill="1E1E1E"/>
-        <w:spacing w:line="285" w:lineRule="atLeast"/>
-        <w:jc w:val="left"/>
-        <w:rPr>
-          <w:rFonts w:ascii="Consolas" w:eastAsia="Times New Roman" w:hAnsi="Consolas" w:cs="Times New Roman"/>
-          <w:color w:val="D4D4D4"/>
-          <w:kern w:val="0"/>
-          <w:szCs w:val="21"/>
-          <w:lang w:val="en-US"/>
-        </w:rPr>
-      </w:pPr>
-      <w:r>
-        <w:rPr>
-          <w:rFonts w:ascii="Consolas" w:eastAsia="Times New Roman" w:hAnsi="Consolas" w:cs="Times New Roman"/>
-          <w:color w:val="569CD6"/>
-          <w:kern w:val="0"/>
-          <w:szCs w:val="21"/>
-          <w:lang w:val="en-US"/>
-        </w:rPr>
-        <w:t>PRIMARY KEY</w:t>
-      </w:r>
-      <w:r>
-        <w:rPr>
-          <w:rFonts w:ascii="Consolas" w:eastAsia="Times New Roman" w:hAnsi="Consolas" w:cs="Times New Roman"/>
-          <w:color w:val="D4D4D4"/>
-          <w:kern w:val="0"/>
-          <w:szCs w:val="21"/>
-          <w:lang w:val="en-US"/>
-        </w:rPr>
-        <w:t xml:space="preserve"> (id)</w:t>
-      </w:r>
-    </w:p>
-    <w:p>
-      <w:pPr>
-        <w:shd w:val="clear" w:color="auto" w:fill="1E1E1E"/>
-        <w:spacing w:line="285" w:lineRule="atLeast"/>
-        <w:jc w:val="left"/>
-        <w:rPr>
-          <w:rFonts w:ascii="Consolas" w:eastAsia="Times New Roman" w:hAnsi="Consolas" w:cs="Times New Roman"/>
-          <w:color w:val="D4D4D4"/>
-          <w:kern w:val="0"/>
-          <w:szCs w:val="21"/>
-          <w:lang w:val="en-US"/>
-        </w:rPr>
-      </w:pPr>
-      <w:r>
-        <w:rPr>
-          <w:rFonts w:ascii="Consolas" w:eastAsia="Times New Roman" w:hAnsi="Consolas" w:cs="Times New Roman"/>
-          <w:color w:val="D4D4D4"/>
-          <w:kern w:val="0"/>
-          <w:szCs w:val="21"/>
-          <w:lang w:val="en-US"/>
-        </w:rPr>
-        <w:t>);</w:t>
-      </w:r>
-    </w:p>
-    <w:p>
-      <w:pPr>
-        <w:shd w:val="clear" w:color="auto" w:fill="1E1E1E"/>
-        <w:spacing w:line="285" w:lineRule="atLeast"/>
-        <w:jc w:val="left"/>
-        <w:rPr>
-          <w:rFonts w:ascii="Consolas" w:eastAsia="Times New Roman" w:hAnsi="Consolas" w:cs="Times New Roman"/>
-          <w:color w:val="D4D4D4"/>
-          <w:kern w:val="0"/>
-          <w:szCs w:val="21"/>
-          <w:lang w:val="en-US"/>
-        </w:rPr>
-      </w:pPr>
-      <w:r>
-        <w:rPr>
-          <w:rFonts w:ascii="Consolas" w:eastAsia="Times New Roman" w:hAnsi="Consolas" w:cs="Times New Roman"/>
-          <w:color w:val="6A9955"/>
-          <w:kern w:val="0"/>
-          <w:szCs w:val="21"/>
-          <w:lang w:val="en-US"/>
-        </w:rPr>
-        <w:t>-- -----------------------------------------------------</w:t>
-      </w:r>
-    </w:p>
-    <w:p>
-      <w:pPr>
-        <w:shd w:val="clear" w:color="auto" w:fill="1E1E1E"/>
-        <w:spacing w:line="285" w:lineRule="atLeast"/>
-        <w:jc w:val="left"/>
-        <w:rPr>
-          <w:rFonts w:ascii="Consolas" w:eastAsia="Times New Roman" w:hAnsi="Consolas" w:cs="Times New Roman"/>
-          <w:color w:val="D4D4D4"/>
-          <w:kern w:val="0"/>
-          <w:szCs w:val="21"/>
-          <w:lang w:val="en-US"/>
-        </w:rPr>
-      </w:pPr>
-      <w:r>
-        <w:rPr>
-          <w:rFonts w:ascii="Consolas" w:eastAsia="Times New Roman" w:hAnsi="Consolas" w:cs="Times New Roman"/>
-          <w:color w:val="6A9955"/>
-          <w:kern w:val="0"/>
-          <w:szCs w:val="21"/>
-          <w:lang w:val="en-US"/>
-        </w:rPr>
-        <w:t>-- Table parquenorte.libro</w:t>
-      </w:r>
-    </w:p>
-    <w:p>
-      <w:pPr>
-        <w:shd w:val="clear" w:color="auto" w:fill="1E1E1E"/>
-        <w:spacing w:line="285" w:lineRule="atLeast"/>
-        <w:jc w:val="left"/>
-        <w:rPr>
-          <w:rFonts w:ascii="Consolas" w:eastAsia="Times New Roman" w:hAnsi="Consolas" w:cs="Times New Roman"/>
-          <w:color w:val="D4D4D4"/>
-          <w:kern w:val="0"/>
-          <w:szCs w:val="21"/>
-          <w:lang w:val="en-US"/>
-        </w:rPr>
-      </w:pPr>
-      <w:r>
-        <w:rPr>
-          <w:rFonts w:ascii="Consolas" w:eastAsia="Times New Roman" w:hAnsi="Consolas" w:cs="Times New Roman"/>
-          <w:color w:val="6A9955"/>
-          <w:kern w:val="0"/>
-          <w:szCs w:val="21"/>
-          <w:lang w:val="en-US"/>
-        </w:rPr>
-        <w:t>-- -----------------------------------------------------</w:t>
-      </w:r>
-    </w:p>
-    <w:p>
-      <w:pPr>
-        <w:shd w:val="clear" w:color="auto" w:fill="1E1E1E"/>
-        <w:spacing w:line="285" w:lineRule="atLeast"/>
-        <w:jc w:val="left"/>
-        <w:rPr>
-          <w:rFonts w:ascii="Consolas" w:eastAsia="Times New Roman" w:hAnsi="Consolas" w:cs="Times New Roman"/>
-          <w:color w:val="D4D4D4"/>
-          <w:kern w:val="0"/>
-          <w:szCs w:val="21"/>
-          <w:lang w:val="en-US"/>
-        </w:rPr>
-      </w:pPr>
-      <w:r>
-        <w:rPr>
-          <w:rFonts w:ascii="Consolas" w:eastAsia="Times New Roman" w:hAnsi="Consolas" w:cs="Times New Roman"/>
-          <w:color w:val="569CD6"/>
-          <w:kern w:val="0"/>
-          <w:szCs w:val="21"/>
-          <w:lang w:val="en-US"/>
-        </w:rPr>
-        <w:t>CREATE</w:t>
-      </w:r>
-      <w:r>
-        <w:rPr>
-          <w:rFonts w:ascii="Consolas" w:eastAsia="Times New Roman" w:hAnsi="Consolas" w:cs="Times New Roman"/>
-          <w:color w:val="D4D4D4"/>
-          <w:kern w:val="0"/>
-          <w:szCs w:val="21"/>
-          <w:lang w:val="en-US"/>
-        </w:rPr>
-        <w:t xml:space="preserve"> </w:t>
-      </w:r>
-      <w:r>
-        <w:rPr>
-          <w:rFonts w:ascii="Consolas" w:eastAsia="Times New Roman" w:hAnsi="Consolas" w:cs="Times New Roman"/>
-          <w:color w:val="569CD6"/>
-          <w:kern w:val="0"/>
-          <w:szCs w:val="21"/>
-          <w:lang w:val="en-US"/>
-        </w:rPr>
-        <w:t>TABLE</w:t>
-      </w:r>
-      <w:r>
-        <w:rPr>
-          <w:rFonts w:ascii="Consolas" w:eastAsia="Times New Roman" w:hAnsi="Consolas" w:cs="Times New Roman"/>
-          <w:color w:val="D4D4D4"/>
-          <w:kern w:val="0"/>
-          <w:szCs w:val="21"/>
-          <w:lang w:val="en-US"/>
-        </w:rPr>
-        <w:t xml:space="preserve"> </w:t>
-      </w:r>
-      <w:r>
-        <w:rPr>
-          <w:rFonts w:ascii="Consolas" w:eastAsia="Times New Roman" w:hAnsi="Consolas" w:cs="Times New Roman"/>
-          <w:color w:val="DCDCAA"/>
-          <w:kern w:val="0"/>
-          <w:szCs w:val="21"/>
-          <w:lang w:val="en-US"/>
-        </w:rPr>
-        <w:t>IF</w:t>
-      </w:r>
-      <w:r>
-        <w:rPr>
-          <w:rFonts w:ascii="Consolas" w:eastAsia="Times New Roman" w:hAnsi="Consolas" w:cs="Times New Roman"/>
-          <w:color w:val="D4D4D4"/>
-          <w:kern w:val="0"/>
-          <w:szCs w:val="21"/>
-          <w:lang w:val="en-US"/>
-        </w:rPr>
-        <w:t xml:space="preserve"> </w:t>
-      </w:r>
-      <w:r>
-        <w:rPr>
-          <w:rFonts w:ascii="Consolas" w:eastAsia="Times New Roman" w:hAnsi="Consolas" w:cs="Times New Roman"/>
-          <w:color w:val="569CD6"/>
-          <w:kern w:val="0"/>
-          <w:szCs w:val="21"/>
-          <w:lang w:val="en-US"/>
-        </w:rPr>
-        <w:t>NOT</w:t>
-      </w:r>
-      <w:r>
-        <w:rPr>
-          <w:rFonts w:ascii="Consolas" w:eastAsia="Times New Roman" w:hAnsi="Consolas" w:cs="Times New Roman"/>
-          <w:color w:val="D4D4D4"/>
-          <w:kern w:val="0"/>
-          <w:szCs w:val="21"/>
-          <w:lang w:val="en-US"/>
-        </w:rPr>
-        <w:t xml:space="preserve"> </w:t>
-      </w:r>
-      <w:r>
-        <w:rPr>
-          <w:rFonts w:ascii="Consolas" w:eastAsia="Times New Roman" w:hAnsi="Consolas" w:cs="Times New Roman"/>
-          <w:color w:val="569CD6"/>
-          <w:kern w:val="0"/>
-          <w:szCs w:val="21"/>
-          <w:lang w:val="en-US"/>
-        </w:rPr>
-        <w:t>EXISTS</w:t>
-      </w:r>
-      <w:r>
-        <w:rPr>
-          <w:rFonts w:ascii="Consolas" w:eastAsia="Times New Roman" w:hAnsi="Consolas" w:cs="Times New Roman"/>
-          <w:color w:val="D4D4D4"/>
-          <w:kern w:val="0"/>
-          <w:szCs w:val="21"/>
-          <w:lang w:val="en-US"/>
-        </w:rPr>
-        <w:t xml:space="preserve"> libreria.libro(</w:t>
-      </w:r>
-    </w:p>
-    <w:p>
-      <w:pPr>
-        <w:shd w:val="clear" w:color="auto" w:fill="1E1E1E"/>
-        <w:spacing w:line="285" w:lineRule="atLeast"/>
-        <w:jc w:val="left"/>
-        <w:rPr>
-          <w:rFonts w:ascii="Consolas" w:eastAsia="Times New Roman" w:hAnsi="Consolas" w:cs="Times New Roman"/>
-          <w:color w:val="D4D4D4"/>
-          <w:kern w:val="0"/>
-          <w:szCs w:val="21"/>
-        </w:rPr>
-      </w:pPr>
-      <w:r>
-        <w:rPr>
-          <w:rFonts w:ascii="Consolas" w:eastAsia="Times New Roman" w:hAnsi="Consolas" w:cs="Times New Roman"/>
-          <w:color w:val="D4D4D4"/>
-          <w:kern w:val="0"/>
-          <w:szCs w:val="21"/>
-        </w:rPr>
-        <w:t xml:space="preserve">ISBN </w:t>
-      </w:r>
-      <w:proofErr w:type="gramStart"/>
-      <w:r>
-        <w:rPr>
-          <w:rFonts w:ascii="Consolas" w:eastAsia="Times New Roman" w:hAnsi="Consolas" w:cs="Times New Roman"/>
-          <w:color w:val="569CD6"/>
-          <w:kern w:val="0"/>
-          <w:szCs w:val="21"/>
-        </w:rPr>
-        <w:t>VARCHAR</w:t>
-      </w:r>
-      <w:r>
-        <w:rPr>
-          <w:rFonts w:ascii="Consolas" w:eastAsia="Times New Roman" w:hAnsi="Consolas" w:cs="Times New Roman"/>
-          <w:color w:val="D4D4D4"/>
-          <w:kern w:val="0"/>
-          <w:szCs w:val="21"/>
-        </w:rPr>
-        <w:t>(</w:t>
-      </w:r>
-      <w:proofErr w:type="gramEnd"/>
-      <w:r>
-        <w:rPr>
-          <w:rFonts w:ascii="Consolas" w:eastAsia="Times New Roman" w:hAnsi="Consolas" w:cs="Times New Roman"/>
-          <w:color w:val="B5CEA8"/>
-          <w:kern w:val="0"/>
-          <w:szCs w:val="21"/>
-        </w:rPr>
-        <w:t>10</w:t>
-      </w:r>
-      <w:r>
-        <w:rPr>
-          <w:rFonts w:ascii="Consolas" w:eastAsia="Times New Roman" w:hAnsi="Consolas" w:cs="Times New Roman"/>
-          <w:color w:val="D4D4D4"/>
-          <w:kern w:val="0"/>
-          <w:szCs w:val="21"/>
-        </w:rPr>
-        <w:t>),</w:t>
-      </w:r>
-    </w:p>
-    <w:p>
-      <w:pPr>
-        <w:shd w:val="clear" w:color="auto" w:fill="1E1E1E"/>
-        <w:spacing w:line="285" w:lineRule="atLeast"/>
-        <w:jc w:val="left"/>
-        <w:rPr>
-          <w:rFonts w:ascii="Consolas" w:eastAsia="Times New Roman" w:hAnsi="Consolas" w:cs="Times New Roman"/>
-          <w:color w:val="D4D4D4"/>
-          <w:kern w:val="0"/>
-          <w:szCs w:val="21"/>
-        </w:rPr>
-      </w:pPr>
-      <w:proofErr w:type="spellStart"/>
-      <w:r>
-        <w:rPr>
-          <w:rFonts w:ascii="Consolas" w:eastAsia="Times New Roman" w:hAnsi="Consolas" w:cs="Times New Roman"/>
-          <w:color w:val="D4D4D4"/>
-          <w:kern w:val="0"/>
-          <w:szCs w:val="21"/>
-        </w:rPr>
-        <w:t>titulo</w:t>
-      </w:r>
-      <w:proofErr w:type="spellEnd"/>
-      <w:r>
-        <w:rPr>
-          <w:rFonts w:ascii="Consolas" w:eastAsia="Times New Roman" w:hAnsi="Consolas" w:cs="Times New Roman"/>
-          <w:color w:val="D4D4D4"/>
-          <w:kern w:val="0"/>
-          <w:szCs w:val="21"/>
-        </w:rPr>
-        <w:t xml:space="preserve"> </w:t>
-      </w:r>
-      <w:proofErr w:type="gramStart"/>
-      <w:r>
-        <w:rPr>
-          <w:rFonts w:ascii="Consolas" w:eastAsia="Times New Roman" w:hAnsi="Consolas" w:cs="Times New Roman"/>
-          <w:color w:val="569CD6"/>
-          <w:kern w:val="0"/>
-          <w:szCs w:val="21"/>
-        </w:rPr>
-        <w:t>VARCHAR</w:t>
-      </w:r>
-      <w:r>
-        <w:rPr>
-          <w:rFonts w:ascii="Consolas" w:eastAsia="Times New Roman" w:hAnsi="Consolas" w:cs="Times New Roman"/>
-          <w:color w:val="D4D4D4"/>
-          <w:kern w:val="0"/>
-          <w:szCs w:val="21"/>
-        </w:rPr>
-        <w:t>(</w:t>
-      </w:r>
-      <w:proofErr w:type="gramEnd"/>
-      <w:r>
-        <w:rPr>
-          <w:rFonts w:ascii="Consolas" w:eastAsia="Times New Roman" w:hAnsi="Consolas" w:cs="Times New Roman"/>
-          <w:color w:val="B5CEA8"/>
-          <w:kern w:val="0"/>
-          <w:szCs w:val="21"/>
-        </w:rPr>
-        <w:t>45</w:t>
-      </w:r>
-      <w:r>
-        <w:rPr>
-          <w:rFonts w:ascii="Consolas" w:eastAsia="Times New Roman" w:hAnsi="Consolas" w:cs="Times New Roman"/>
-          <w:color w:val="D4D4D4"/>
-          <w:kern w:val="0"/>
-          <w:szCs w:val="21"/>
-        </w:rPr>
-        <w:t>),</w:t>
-      </w:r>
-    </w:p>
-    <w:p>
-      <w:pPr>
-        <w:shd w:val="clear" w:color="auto" w:fill="1E1E1E"/>
-        <w:spacing w:line="285" w:lineRule="atLeast"/>
-        <w:jc w:val="left"/>
-        <w:rPr>
-          <w:rFonts w:ascii="Consolas" w:eastAsia="Times New Roman" w:hAnsi="Consolas" w:cs="Times New Roman"/>
-          <w:color w:val="D4D4D4"/>
-          <w:kern w:val="0"/>
-          <w:szCs w:val="21"/>
-        </w:rPr>
-      </w:pPr>
-      <w:proofErr w:type="spellStart"/>
-      <w:r>
-        <w:rPr>
-          <w:rFonts w:ascii="Consolas" w:eastAsia="Times New Roman" w:hAnsi="Consolas" w:cs="Times New Roman"/>
-          <w:color w:val="D4D4D4"/>
-          <w:kern w:val="0"/>
-          <w:szCs w:val="21"/>
-        </w:rPr>
-        <w:t>numeroPaginas</w:t>
-      </w:r>
-      <w:proofErr w:type="spellEnd"/>
-      <w:r>
-        <w:rPr>
-          <w:rFonts w:ascii="Consolas" w:eastAsia="Times New Roman" w:hAnsi="Consolas" w:cs="Times New Roman"/>
-          <w:color w:val="D4D4D4"/>
-          <w:kern w:val="0"/>
-          <w:szCs w:val="21"/>
-        </w:rPr>
-        <w:t xml:space="preserve"> </w:t>
-      </w:r>
-      <w:r>
-        <w:rPr>
-          <w:rFonts w:ascii="Consolas" w:eastAsia="Times New Roman" w:hAnsi="Consolas" w:cs="Times New Roman"/>
-          <w:color w:val="569CD6"/>
-          <w:kern w:val="0"/>
-          <w:szCs w:val="21"/>
-        </w:rPr>
-        <w:t>INT</w:t>
-      </w:r>
-      <w:r>
-        <w:rPr>
-          <w:rFonts w:ascii="Consolas" w:eastAsia="Times New Roman" w:hAnsi="Consolas" w:cs="Times New Roman"/>
-          <w:color w:val="D4D4D4"/>
-          <w:kern w:val="0"/>
-          <w:szCs w:val="21"/>
-        </w:rPr>
-        <w:t>,</w:t>
-      </w:r>
-    </w:p>
-    <w:p>
-      <w:pPr>
-        <w:shd w:val="clear" w:color="auto" w:fill="1E1E1E"/>
-        <w:spacing w:line="285" w:lineRule="atLeast"/>
-        <w:jc w:val="left"/>
-        <w:rPr>
-          <w:rFonts w:ascii="Consolas" w:eastAsia="Times New Roman" w:hAnsi="Consolas" w:cs="Times New Roman"/>
-          <w:color w:val="D4D4D4"/>
-          <w:kern w:val="0"/>
-          <w:szCs w:val="21"/>
-          <w:lang w:val="en-US"/>
-        </w:rPr>
-      </w:pPr>
-      <w:r>
-        <w:rPr>
-          <w:rFonts w:ascii="Consolas" w:eastAsia="Times New Roman" w:hAnsi="Consolas" w:cs="Times New Roman"/>
-          <w:color w:val="D4D4D4"/>
-          <w:kern w:val="0"/>
-          <w:szCs w:val="21"/>
-          <w:lang w:val="en-US"/>
-        </w:rPr>
-        <w:t xml:space="preserve">idEditorial </w:t>
-      </w:r>
-      <w:r>
-        <w:rPr>
-          <w:rFonts w:ascii="Consolas" w:eastAsia="Times New Roman" w:hAnsi="Consolas" w:cs="Times New Roman"/>
-          <w:color w:val="569CD6"/>
-          <w:kern w:val="0"/>
-          <w:szCs w:val="21"/>
-          <w:lang w:val="en-US"/>
-        </w:rPr>
-        <w:t>VARCHAR</w:t>
-      </w:r>
-      <w:r>
-        <w:rPr>
-          <w:rFonts w:ascii="Consolas" w:eastAsia="Times New Roman" w:hAnsi="Consolas" w:cs="Times New Roman"/>
-          <w:color w:val="D4D4D4"/>
-          <w:kern w:val="0"/>
-          <w:szCs w:val="21"/>
-          <w:lang w:val="en-US"/>
-        </w:rPr>
-        <w:t>(</w:t>
-      </w:r>
-      <w:r>
-        <w:rPr>
-          <w:rFonts w:ascii="Consolas" w:eastAsia="Times New Roman" w:hAnsi="Consolas" w:cs="Times New Roman"/>
-          <w:color w:val="B5CEA8"/>
-          <w:kern w:val="0"/>
-          <w:szCs w:val="21"/>
-          <w:lang w:val="en-US"/>
-        </w:rPr>
-        <w:t>50</w:t>
-      </w:r>
-      <w:r>
-        <w:rPr>
-          <w:rFonts w:ascii="Consolas" w:eastAsia="Times New Roman" w:hAnsi="Consolas" w:cs="Times New Roman"/>
-          <w:color w:val="D4D4D4"/>
-          <w:kern w:val="0"/>
-          <w:szCs w:val="21"/>
-          <w:lang w:val="en-US"/>
-        </w:rPr>
-        <w:t>),</w:t>
-      </w:r>
-    </w:p>
-    <w:p>
-      <w:pPr>
-        <w:shd w:val="clear" w:color="auto" w:fill="1E1E1E"/>
-        <w:spacing w:line="285" w:lineRule="atLeast"/>
-        <w:jc w:val="left"/>
-        <w:rPr>
-          <w:rFonts w:ascii="Consolas" w:eastAsia="Times New Roman" w:hAnsi="Consolas" w:cs="Times New Roman"/>
-          <w:color w:val="D4D4D4"/>
-          <w:kern w:val="0"/>
-          <w:szCs w:val="21"/>
-          <w:lang w:val="en-US"/>
-        </w:rPr>
-      </w:pPr>
-      <w:r>
-        <w:rPr>
-          <w:rFonts w:ascii="Consolas" w:eastAsia="Times New Roman" w:hAnsi="Consolas" w:cs="Times New Roman"/>
-          <w:color w:val="569CD6"/>
-          <w:kern w:val="0"/>
-          <w:szCs w:val="21"/>
-          <w:lang w:val="en-US"/>
-        </w:rPr>
-        <w:t>PRIMARY KEY</w:t>
-      </w:r>
-      <w:r>
-        <w:rPr>
-          <w:rFonts w:ascii="Consolas" w:eastAsia="Times New Roman" w:hAnsi="Consolas" w:cs="Times New Roman"/>
-          <w:color w:val="D4D4D4"/>
-          <w:kern w:val="0"/>
-          <w:szCs w:val="21"/>
-          <w:lang w:val="en-US"/>
-        </w:rPr>
-        <w:t xml:space="preserve"> (ISBN),</w:t>
-      </w:r>
-    </w:p>
-    <w:p>
-      <w:pPr>
-        <w:shd w:val="clear" w:color="auto" w:fill="1E1E1E"/>
-        <w:spacing w:line="285" w:lineRule="atLeast"/>
-        <w:jc w:val="left"/>
-        <w:rPr>
-          <w:rFonts w:ascii="Consolas" w:eastAsia="Times New Roman" w:hAnsi="Consolas" w:cs="Times New Roman"/>
-          <w:color w:val="D4D4D4"/>
-          <w:kern w:val="0"/>
-          <w:szCs w:val="21"/>
-          <w:lang w:val="en-US"/>
-        </w:rPr>
-      </w:pPr>
-      <w:r>
-        <w:rPr>
-          <w:rFonts w:ascii="Consolas" w:eastAsia="Times New Roman" w:hAnsi="Consolas" w:cs="Times New Roman"/>
-          <w:color w:val="D4D4D4"/>
-          <w:kern w:val="0"/>
-          <w:szCs w:val="21"/>
-          <w:lang w:val="en-US"/>
-        </w:rPr>
-        <w:t xml:space="preserve">      </w:t>
-      </w:r>
-      <w:r>
-        <w:rPr>
-          <w:rFonts w:ascii="Consolas" w:eastAsia="Times New Roman" w:hAnsi="Consolas" w:cs="Times New Roman"/>
-          <w:color w:val="569CD6"/>
-          <w:kern w:val="0"/>
-          <w:szCs w:val="21"/>
-          <w:lang w:val="en-US"/>
-        </w:rPr>
-        <w:t>FOREIGN KEY</w:t>
-      </w:r>
-      <w:r>
-        <w:rPr>
-          <w:rFonts w:ascii="Consolas" w:eastAsia="Times New Roman" w:hAnsi="Consolas" w:cs="Times New Roman"/>
-          <w:color w:val="D4D4D4"/>
-          <w:kern w:val="0"/>
-          <w:szCs w:val="21"/>
-          <w:lang w:val="en-US"/>
-        </w:rPr>
-        <w:t xml:space="preserve"> (idEditorial) </w:t>
-      </w:r>
-      <w:r>
-        <w:rPr>
-          <w:rFonts w:ascii="Consolas" w:eastAsia="Times New Roman" w:hAnsi="Consolas" w:cs="Times New Roman"/>
-          <w:color w:val="569CD6"/>
-          <w:kern w:val="0"/>
-          <w:szCs w:val="21"/>
-          <w:lang w:val="en-US"/>
-        </w:rPr>
-        <w:t>REFERENCES</w:t>
-      </w:r>
-      <w:r>
-        <w:rPr>
-          <w:rFonts w:ascii="Consolas" w:eastAsia="Times New Roman" w:hAnsi="Consolas" w:cs="Times New Roman"/>
-          <w:color w:val="D4D4D4"/>
-          <w:kern w:val="0"/>
-          <w:szCs w:val="21"/>
-          <w:lang w:val="en-US"/>
-        </w:rPr>
-        <w:t xml:space="preserve"> editorial(id)</w:t>
-      </w:r>
-    </w:p>
-    <w:p>
-      <w:pPr>
-        <w:shd w:val="clear" w:color="auto" w:fill="1E1E1E"/>
-        <w:spacing w:line="285" w:lineRule="atLeast"/>
-        <w:jc w:val="left"/>
-        <w:rPr>
-          <w:rFonts w:ascii="Consolas" w:eastAsia="Times New Roman" w:hAnsi="Consolas" w:cs="Times New Roman"/>
-          <w:color w:val="D4D4D4"/>
-          <w:kern w:val="0"/>
-          <w:szCs w:val="21"/>
-          <w:lang w:val="en-US"/>
-        </w:rPr>
-      </w:pPr>
-      <w:r>
-        <w:rPr>
-          <w:rFonts w:ascii="Consolas" w:eastAsia="Times New Roman" w:hAnsi="Consolas" w:cs="Times New Roman"/>
-          <w:color w:val="D4D4D4"/>
-          <w:kern w:val="0"/>
-          <w:szCs w:val="21"/>
-          <w:lang w:val="en-US"/>
-        </w:rPr>
-        <w:t>);</w:t>
-      </w:r>
-    </w:p>
-    <w:p>
-      <w:pPr>
-        <w:shd w:val="clear" w:color="auto" w:fill="1E1E1E"/>
-        <w:spacing w:line="285" w:lineRule="atLeast"/>
-        <w:jc w:val="left"/>
-        <w:rPr>
-          <w:rFonts w:ascii="Consolas" w:eastAsia="Times New Roman" w:hAnsi="Consolas" w:cs="Times New Roman"/>
-          <w:color w:val="D4D4D4"/>
-          <w:kern w:val="0"/>
-          <w:szCs w:val="21"/>
-          <w:lang w:val="en-US"/>
-        </w:rPr>
-      </w:pPr>
-      <w:r>
-        <w:rPr>
-          <w:rFonts w:ascii="Consolas" w:eastAsia="Times New Roman" w:hAnsi="Consolas" w:cs="Times New Roman"/>
-          <w:color w:val="6A9955"/>
-          <w:kern w:val="0"/>
-          <w:szCs w:val="21"/>
-          <w:lang w:val="en-US"/>
-        </w:rPr>
-        <w:t>-- -----------------------------------------------------</w:t>
-      </w:r>
-    </w:p>
-    <w:p>
-      <w:pPr>
-        <w:shd w:val="clear" w:color="auto" w:fill="1E1E1E"/>
-        <w:spacing w:line="285" w:lineRule="atLeast"/>
-        <w:jc w:val="left"/>
-        <w:rPr>
-          <w:rFonts w:ascii="Consolas" w:eastAsia="Times New Roman" w:hAnsi="Consolas" w:cs="Times New Roman"/>
-          <w:color w:val="D4D4D4"/>
-          <w:kern w:val="0"/>
-          <w:szCs w:val="21"/>
-          <w:lang w:val="en-US"/>
-        </w:rPr>
-      </w:pPr>
-      <w:r>
-        <w:rPr>
-          <w:rFonts w:ascii="Consolas" w:eastAsia="Times New Roman" w:hAnsi="Consolas" w:cs="Times New Roman"/>
-          <w:color w:val="6A9955"/>
-          <w:kern w:val="0"/>
-          <w:szCs w:val="21"/>
-          <w:lang w:val="en-US"/>
-        </w:rPr>
-        <w:t>-- Table parquenorte.cliente</w:t>
-      </w:r>
-    </w:p>
-    <w:p>
-      <w:pPr>
-        <w:shd w:val="clear" w:color="auto" w:fill="1E1E1E"/>
-        <w:spacing w:line="285" w:lineRule="atLeast"/>
-        <w:jc w:val="left"/>
-        <w:rPr>
-          <w:rFonts w:ascii="Consolas" w:eastAsia="Times New Roman" w:hAnsi="Consolas" w:cs="Times New Roman"/>
-          <w:color w:val="D4D4D4"/>
-          <w:kern w:val="0"/>
-          <w:szCs w:val="21"/>
-          <w:lang w:val="en-US"/>
-        </w:rPr>
-      </w:pPr>
-      <w:r>
-        <w:rPr>
-          <w:rFonts w:ascii="Consolas" w:eastAsia="Times New Roman" w:hAnsi="Consolas" w:cs="Times New Roman"/>
-          <w:color w:val="6A9955"/>
-          <w:kern w:val="0"/>
-          <w:szCs w:val="21"/>
-          <w:lang w:val="en-US"/>
-        </w:rPr>
-        <w:t>-- -----------------------------------------------------</w:t>
-      </w:r>
-    </w:p>
-    <w:p>
-      <w:pPr>
-        <w:shd w:val="clear" w:color="auto" w:fill="1E1E1E"/>
-        <w:spacing w:line="285" w:lineRule="atLeast"/>
-        <w:jc w:val="left"/>
-        <w:rPr>
-          <w:rFonts w:ascii="Consolas" w:eastAsia="Times New Roman" w:hAnsi="Consolas" w:cs="Times New Roman"/>
-          <w:color w:val="D4D4D4"/>
-          <w:kern w:val="0"/>
-          <w:szCs w:val="21"/>
-          <w:lang w:val="en-US"/>
-        </w:rPr>
-      </w:pPr>
-    </w:p>
-    <w:p>
-      <w:pPr>
-        <w:shd w:val="clear" w:color="auto" w:fill="1E1E1E"/>
-        <w:spacing w:line="285" w:lineRule="atLeast"/>
-        <w:jc w:val="left"/>
-        <w:rPr>
-          <w:rFonts w:ascii="Consolas" w:eastAsia="Times New Roman" w:hAnsi="Consolas" w:cs="Times New Roman"/>
-          <w:color w:val="D4D4D4"/>
-          <w:kern w:val="0"/>
-          <w:szCs w:val="21"/>
-          <w:lang w:val="en-US"/>
-        </w:rPr>
-      </w:pPr>
-      <w:r>
-        <w:rPr>
-          <w:rFonts w:ascii="Consolas" w:eastAsia="Times New Roman" w:hAnsi="Consolas" w:cs="Times New Roman"/>
-          <w:color w:val="569CD6"/>
-          <w:kern w:val="0"/>
-          <w:szCs w:val="21"/>
-          <w:lang w:val="en-US"/>
-        </w:rPr>
-        <w:t>CREATE</w:t>
-      </w:r>
-      <w:r>
-        <w:rPr>
-          <w:rFonts w:ascii="Consolas" w:eastAsia="Times New Roman" w:hAnsi="Consolas" w:cs="Times New Roman"/>
-          <w:color w:val="D4D4D4"/>
-          <w:kern w:val="0"/>
-          <w:szCs w:val="21"/>
-          <w:lang w:val="en-US"/>
-        </w:rPr>
-        <w:t xml:space="preserve"> </w:t>
-      </w:r>
-      <w:r>
-        <w:rPr>
-          <w:rFonts w:ascii="Consolas" w:eastAsia="Times New Roman" w:hAnsi="Consolas" w:cs="Times New Roman"/>
-          <w:color w:val="569CD6"/>
-          <w:kern w:val="0"/>
-          <w:szCs w:val="21"/>
-          <w:lang w:val="en-US"/>
-        </w:rPr>
-        <w:t>TABLE</w:t>
-      </w:r>
-      <w:r>
-        <w:rPr>
-          <w:rFonts w:ascii="Consolas" w:eastAsia="Times New Roman" w:hAnsi="Consolas" w:cs="Times New Roman"/>
-          <w:color w:val="D4D4D4"/>
-          <w:kern w:val="0"/>
-          <w:szCs w:val="21"/>
-          <w:lang w:val="en-US"/>
-        </w:rPr>
-        <w:t xml:space="preserve"> </w:t>
-      </w:r>
-      <w:r>
-        <w:rPr>
-          <w:rFonts w:ascii="Consolas" w:eastAsia="Times New Roman" w:hAnsi="Consolas" w:cs="Times New Roman"/>
-          <w:color w:val="DCDCAA"/>
-          <w:kern w:val="0"/>
-          <w:szCs w:val="21"/>
-          <w:lang w:val="en-US"/>
-        </w:rPr>
-        <w:t>IF</w:t>
-      </w:r>
-      <w:r>
-        <w:rPr>
-          <w:rFonts w:ascii="Consolas" w:eastAsia="Times New Roman" w:hAnsi="Consolas" w:cs="Times New Roman"/>
-          <w:color w:val="D4D4D4"/>
-          <w:kern w:val="0"/>
-          <w:szCs w:val="21"/>
-          <w:lang w:val="en-US"/>
-        </w:rPr>
-        <w:t xml:space="preserve"> </w:t>
-      </w:r>
-      <w:r>
-        <w:rPr>
-          <w:rFonts w:ascii="Consolas" w:eastAsia="Times New Roman" w:hAnsi="Consolas" w:cs="Times New Roman"/>
-          <w:color w:val="569CD6"/>
-          <w:kern w:val="0"/>
-          <w:szCs w:val="21"/>
-          <w:lang w:val="en-US"/>
-        </w:rPr>
-        <w:t>NOT</w:t>
-      </w:r>
-      <w:r>
-        <w:rPr>
-          <w:rFonts w:ascii="Consolas" w:eastAsia="Times New Roman" w:hAnsi="Consolas" w:cs="Times New Roman"/>
-          <w:color w:val="D4D4D4"/>
-          <w:kern w:val="0"/>
-          <w:szCs w:val="21"/>
-          <w:lang w:val="en-US"/>
-        </w:rPr>
-        <w:t xml:space="preserve"> </w:t>
-      </w:r>
-      <w:r>
-        <w:rPr>
-          <w:rFonts w:ascii="Consolas" w:eastAsia="Times New Roman" w:hAnsi="Consolas" w:cs="Times New Roman"/>
-          <w:color w:val="569CD6"/>
-          <w:kern w:val="0"/>
-          <w:szCs w:val="21"/>
-          <w:lang w:val="en-US"/>
-        </w:rPr>
-        <w:t>EXISTS</w:t>
-      </w:r>
-      <w:r>
-        <w:rPr>
-          <w:rFonts w:ascii="Consolas" w:eastAsia="Times New Roman" w:hAnsi="Consolas" w:cs="Times New Roman"/>
-          <w:color w:val="D4D4D4"/>
-          <w:kern w:val="0"/>
-          <w:szCs w:val="21"/>
-          <w:lang w:val="en-US"/>
-        </w:rPr>
-        <w:t xml:space="preserve"> libreria.cliente(</w:t>
-      </w:r>
-    </w:p>
-    <w:p>
-      <w:pPr>
-        <w:shd w:val="clear" w:color="auto" w:fill="1E1E1E"/>
-        <w:spacing w:line="285" w:lineRule="atLeast"/>
-        <w:jc w:val="left"/>
-        <w:rPr>
-          <w:rFonts w:ascii="Consolas" w:eastAsia="Times New Roman" w:hAnsi="Consolas" w:cs="Times New Roman"/>
-          <w:color w:val="D4D4D4"/>
-          <w:kern w:val="0"/>
-          <w:szCs w:val="21"/>
-        </w:rPr>
-      </w:pPr>
-      <w:r>
-        <w:rPr>
-          <w:rFonts w:ascii="Consolas" w:eastAsia="Times New Roman" w:hAnsi="Consolas" w:cs="Times New Roman"/>
-          <w:color w:val="D4D4D4"/>
-          <w:kern w:val="0"/>
-          <w:szCs w:val="21"/>
-        </w:rPr>
-        <w:t xml:space="preserve">id </w:t>
-      </w:r>
-      <w:proofErr w:type="gramStart"/>
-      <w:r>
-        <w:rPr>
-          <w:rFonts w:ascii="Consolas" w:eastAsia="Times New Roman" w:hAnsi="Consolas" w:cs="Times New Roman"/>
-          <w:color w:val="569CD6"/>
-          <w:kern w:val="0"/>
-          <w:szCs w:val="21"/>
-        </w:rPr>
-        <w:t>VARCHAR</w:t>
-      </w:r>
-      <w:r>
-        <w:rPr>
-          <w:rFonts w:ascii="Consolas" w:eastAsia="Times New Roman" w:hAnsi="Consolas" w:cs="Times New Roman"/>
-          <w:color w:val="D4D4D4"/>
-          <w:kern w:val="0"/>
-          <w:szCs w:val="21"/>
-        </w:rPr>
-        <w:t>(</w:t>
-      </w:r>
-      <w:proofErr w:type="gramEnd"/>
-      <w:r>
-        <w:rPr>
-          <w:rFonts w:ascii="Consolas" w:eastAsia="Times New Roman" w:hAnsi="Consolas" w:cs="Times New Roman"/>
-          <w:color w:val="B5CEA8"/>
-          <w:kern w:val="0"/>
-          <w:szCs w:val="21"/>
-        </w:rPr>
-        <w:t>10</w:t>
-      </w:r>
-      <w:r>
-        <w:rPr>
-          <w:rFonts w:ascii="Consolas" w:eastAsia="Times New Roman" w:hAnsi="Consolas" w:cs="Times New Roman"/>
-          <w:color w:val="D4D4D4"/>
-          <w:kern w:val="0"/>
-          <w:szCs w:val="21"/>
-        </w:rPr>
-        <w:t>),</w:t>
-      </w:r>
-    </w:p>
-    <w:p>
-      <w:pPr>
-        <w:shd w:val="clear" w:color="auto" w:fill="1E1E1E"/>
-        <w:spacing w:line="285" w:lineRule="atLeast"/>
-        <w:jc w:val="left"/>
-        <w:rPr>
-          <w:rFonts w:ascii="Consolas" w:eastAsia="Times New Roman" w:hAnsi="Consolas" w:cs="Times New Roman"/>
-          <w:color w:val="D4D4D4"/>
-          <w:kern w:val="0"/>
-          <w:szCs w:val="21"/>
-        </w:rPr>
-      </w:pPr>
-      <w:r>
-        <w:rPr>
-          <w:rFonts w:ascii="Consolas" w:eastAsia="Times New Roman" w:hAnsi="Consolas" w:cs="Times New Roman"/>
-          <w:color w:val="D4D4D4"/>
-          <w:kern w:val="0"/>
-          <w:szCs w:val="21"/>
-        </w:rPr>
-        <w:t xml:space="preserve">cedula </w:t>
-      </w:r>
-      <w:proofErr w:type="gramStart"/>
-      <w:r>
-        <w:rPr>
-          <w:rFonts w:ascii="Consolas" w:eastAsia="Times New Roman" w:hAnsi="Consolas" w:cs="Times New Roman"/>
-          <w:color w:val="569CD6"/>
-          <w:kern w:val="0"/>
-          <w:szCs w:val="21"/>
-        </w:rPr>
-        <w:t>VARCHAR</w:t>
-      </w:r>
-      <w:r>
-        <w:rPr>
-          <w:rFonts w:ascii="Consolas" w:eastAsia="Times New Roman" w:hAnsi="Consolas" w:cs="Times New Roman"/>
-          <w:color w:val="D4D4D4"/>
-          <w:kern w:val="0"/>
-          <w:szCs w:val="21"/>
-        </w:rPr>
-        <w:t>(</w:t>
-      </w:r>
-      <w:proofErr w:type="gramEnd"/>
-      <w:r>
-        <w:rPr>
-          <w:rFonts w:ascii="Consolas" w:eastAsia="Times New Roman" w:hAnsi="Consolas" w:cs="Times New Roman"/>
-          <w:color w:val="B5CEA8"/>
-          <w:kern w:val="0"/>
-          <w:szCs w:val="21"/>
-        </w:rPr>
-        <w:t>15</w:t>
-      </w:r>
-      <w:r>
-        <w:rPr>
-          <w:rFonts w:ascii="Consolas" w:eastAsia="Times New Roman" w:hAnsi="Consolas" w:cs="Times New Roman"/>
-          <w:color w:val="D4D4D4"/>
-          <w:kern w:val="0"/>
-          <w:szCs w:val="21"/>
-        </w:rPr>
-        <w:t>),</w:t>
-      </w:r>
-    </w:p>
-    <w:p>
-      <w:pPr>
-        <w:shd w:val="clear" w:color="auto" w:fill="1E1E1E"/>
-        <w:spacing w:line="285" w:lineRule="atLeast"/>
-        <w:jc w:val="left"/>
-        <w:rPr>
-          <w:rFonts w:ascii="Consolas" w:eastAsia="Times New Roman" w:hAnsi="Consolas" w:cs="Times New Roman"/>
-          <w:color w:val="D4D4D4"/>
-          <w:kern w:val="0"/>
-          <w:szCs w:val="21"/>
-        </w:rPr>
-      </w:pPr>
-      <w:r>
-        <w:rPr>
-          <w:rFonts w:ascii="Consolas" w:eastAsia="Times New Roman" w:hAnsi="Consolas" w:cs="Times New Roman"/>
-          <w:color w:val="D4D4D4"/>
-          <w:kern w:val="0"/>
-          <w:szCs w:val="21"/>
-        </w:rPr>
-        <w:t xml:space="preserve">nombre </w:t>
-      </w:r>
-      <w:proofErr w:type="gramStart"/>
-      <w:r>
-        <w:rPr>
-          <w:rFonts w:ascii="Consolas" w:eastAsia="Times New Roman" w:hAnsi="Consolas" w:cs="Times New Roman"/>
-          <w:color w:val="569CD6"/>
-          <w:kern w:val="0"/>
-          <w:szCs w:val="21"/>
-        </w:rPr>
-        <w:t>VARCHAR</w:t>
-      </w:r>
-      <w:r>
-        <w:rPr>
-          <w:rFonts w:ascii="Consolas" w:eastAsia="Times New Roman" w:hAnsi="Consolas" w:cs="Times New Roman"/>
-          <w:color w:val="D4D4D4"/>
-          <w:kern w:val="0"/>
-          <w:szCs w:val="21"/>
-        </w:rPr>
-        <w:t>(</w:t>
-      </w:r>
-      <w:proofErr w:type="gramEnd"/>
-      <w:r>
-        <w:rPr>
-          <w:rFonts w:ascii="Consolas" w:eastAsia="Times New Roman" w:hAnsi="Consolas" w:cs="Times New Roman"/>
-          <w:color w:val="B5CEA8"/>
-          <w:kern w:val="0"/>
-          <w:szCs w:val="21"/>
-        </w:rPr>
-        <w:t>45</w:t>
-      </w:r>
-      <w:r>
-        <w:rPr>
-          <w:rFonts w:ascii="Consolas" w:eastAsia="Times New Roman" w:hAnsi="Consolas" w:cs="Times New Roman"/>
-          <w:color w:val="D4D4D4"/>
-          <w:kern w:val="0"/>
-          <w:szCs w:val="21"/>
-        </w:rPr>
-        <w:t>),</w:t>
-      </w:r>
-    </w:p>
-    <w:p>
-      <w:pPr>
-        <w:shd w:val="clear" w:color="auto" w:fill="1E1E1E"/>
-        <w:spacing w:line="285" w:lineRule="atLeast"/>
-        <w:jc w:val="left"/>
-        <w:rPr>
-          <w:rFonts w:ascii="Consolas" w:eastAsia="Times New Roman" w:hAnsi="Consolas" w:cs="Times New Roman"/>
-          <w:color w:val="D4D4D4"/>
-          <w:kern w:val="0"/>
-          <w:szCs w:val="21"/>
-        </w:rPr>
-      </w:pPr>
-      <w:r>
-        <w:rPr>
-          <w:rFonts w:ascii="Consolas" w:eastAsia="Times New Roman" w:hAnsi="Consolas" w:cs="Times New Roman"/>
-          <w:color w:val="D4D4D4"/>
-          <w:kern w:val="0"/>
-          <w:szCs w:val="21"/>
-        </w:rPr>
-        <w:t xml:space="preserve">apellido </w:t>
-      </w:r>
-      <w:r>
-        <w:rPr>
-          <w:rFonts w:ascii="Consolas" w:eastAsia="Times New Roman" w:hAnsi="Consolas" w:cs="Times New Roman"/>
-          <w:color w:val="569CD6"/>
-          <w:kern w:val="0"/>
-          <w:szCs w:val="21"/>
-        </w:rPr>
-        <w:t>VARCHAR</w:t>
-      </w:r>
-      <w:r>
-        <w:rPr>
-          <w:rFonts w:ascii="Consolas" w:eastAsia="Times New Roman" w:hAnsi="Consolas" w:cs="Times New Roman"/>
-          <w:color w:val="D4D4D4"/>
-          <w:kern w:val="0"/>
-          <w:szCs w:val="21"/>
-        </w:rPr>
-        <w:t xml:space="preserve"> (</w:t>
-      </w:r>
-      <w:r>
-        <w:rPr>
-          <w:rFonts w:ascii="Consolas" w:eastAsia="Times New Roman" w:hAnsi="Consolas" w:cs="Times New Roman"/>
-          <w:color w:val="B5CEA8"/>
-          <w:kern w:val="0"/>
-          <w:szCs w:val="21"/>
-        </w:rPr>
-        <w:t>45</w:t>
-      </w:r>
-      <w:r>
-        <w:rPr>
-          <w:rFonts w:ascii="Consolas" w:eastAsia="Times New Roman" w:hAnsi="Consolas" w:cs="Times New Roman"/>
-          <w:color w:val="D4D4D4"/>
-          <w:kern w:val="0"/>
-          <w:szCs w:val="21"/>
-        </w:rPr>
-        <w:t>),</w:t>
-      </w:r>
-    </w:p>
-    <w:p>
-      <w:pPr>
-        <w:shd w:val="clear" w:color="auto" w:fill="1E1E1E"/>
-        <w:spacing w:line="285" w:lineRule="atLeast"/>
-        <w:jc w:val="left"/>
-        <w:rPr>
-          <w:rFonts w:ascii="Consolas" w:eastAsia="Times New Roman" w:hAnsi="Consolas" w:cs="Times New Roman"/>
-          <w:color w:val="D4D4D4"/>
-          <w:kern w:val="0"/>
-          <w:szCs w:val="21"/>
-        </w:rPr>
-      </w:pPr>
-      <w:r>
-        <w:rPr>
-          <w:rFonts w:ascii="Consolas" w:eastAsia="Times New Roman" w:hAnsi="Consolas" w:cs="Times New Roman"/>
-          <w:color w:val="569CD6"/>
-          <w:kern w:val="0"/>
-          <w:szCs w:val="21"/>
-        </w:rPr>
-        <w:t>PRIMARY KEY</w:t>
-      </w:r>
-      <w:r>
-        <w:rPr>
-          <w:rFonts w:ascii="Consolas" w:eastAsia="Times New Roman" w:hAnsi="Consolas" w:cs="Times New Roman"/>
-          <w:color w:val="D4D4D4"/>
-          <w:kern w:val="0"/>
-          <w:szCs w:val="21"/>
-        </w:rPr>
-        <w:t xml:space="preserve"> (id)</w:t>
-      </w:r>
-    </w:p>
-    <w:p>
-      <w:pPr>
-        <w:shd w:val="clear" w:color="auto" w:fill="1E1E1E"/>
-        <w:spacing w:line="285" w:lineRule="atLeast"/>
-        <w:jc w:val="left"/>
-        <w:rPr>
-          <w:rFonts w:ascii="Consolas" w:eastAsia="Times New Roman" w:hAnsi="Consolas" w:cs="Times New Roman"/>
-          <w:color w:val="D4D4D4"/>
-          <w:kern w:val="0"/>
-          <w:szCs w:val="21"/>
-        </w:rPr>
-      </w:pPr>
-      <w:r>
-        <w:rPr>
-          <w:rFonts w:ascii="Consolas" w:eastAsia="Times New Roman" w:hAnsi="Consolas" w:cs="Times New Roman"/>
-          <w:color w:val="D4D4D4"/>
-          <w:kern w:val="0"/>
-          <w:szCs w:val="21"/>
-        </w:rPr>
-        <w:t>);</w:t>
-      </w:r>
-    </w:p>
-    <w:p>
-      <w:pPr>
-        <w:shd w:val="clear" w:color="auto" w:fill="1E1E1E"/>
-        <w:spacing w:line="285" w:lineRule="atLeast"/>
-        <w:jc w:val="left"/>
-        <w:rPr>
-          <w:rFonts w:ascii="Consolas" w:eastAsia="Times New Roman" w:hAnsi="Consolas" w:cs="Times New Roman"/>
-          <w:color w:val="D4D4D4"/>
-          <w:kern w:val="0"/>
-          <w:szCs w:val="21"/>
-        </w:rPr>
-      </w:pPr>
-      <w:r>
-        <w:rPr>
-          <w:rFonts w:ascii="Consolas" w:eastAsia="Times New Roman" w:hAnsi="Consolas" w:cs="Times New Roman"/>
-          <w:color w:val="6A9955"/>
-          <w:kern w:val="0"/>
-          <w:szCs w:val="21"/>
-        </w:rPr>
-        <w:t>-- -----------------------------------------------------</w:t>
-      </w:r>
-    </w:p>
-    <w:p>
-      <w:pPr>
-        <w:shd w:val="clear" w:color="auto" w:fill="1E1E1E"/>
-        <w:spacing w:line="285" w:lineRule="atLeast"/>
-        <w:jc w:val="left"/>
-        <w:rPr>
-          <w:rFonts w:ascii="Consolas" w:eastAsia="Times New Roman" w:hAnsi="Consolas" w:cs="Times New Roman"/>
-          <w:color w:val="D4D4D4"/>
-          <w:kern w:val="0"/>
-          <w:szCs w:val="21"/>
-        </w:rPr>
-      </w:pPr>
-      <w:r>
-        <w:rPr>
-          <w:rFonts w:ascii="Consolas" w:eastAsia="Times New Roman" w:hAnsi="Consolas" w:cs="Times New Roman"/>
-          <w:color w:val="6A9955"/>
-          <w:kern w:val="0"/>
-          <w:szCs w:val="21"/>
-        </w:rPr>
         <w:t xml:space="preserve">-- Table </w:t>
       </w:r>
       <w:proofErr w:type="spellStart"/>
@@ -1831,8 +293,9 @@
           <w:color w:val="6A9955"/>
           <w:kern w:val="0"/>
           <w:szCs w:val="21"/>
-        </w:rPr>
-        <w:t>parquenorte.telefonoCliente</w:t>
+          <w:lang w:val="en-US"/>
+        </w:rPr>
+        <w:t>parquenorte.cliente</w:t>
       </w:r>
       <w:proofErr w:type="spellEnd"/>
       <w:proofErr w:type="gramEnd"/>
@@ -1874,20 +337,6 @@
           <w:lang w:val="en-US"/>
         </w:rPr>
       </w:pPr>
-    </w:p>
-    <w:p>
-      <w:pPr>
-        <w:shd w:val="clear" w:color="auto" w:fill="1E1E1E"/>
-        <w:spacing w:line="285" w:lineRule="atLeast"/>
-        <w:jc w:val="left"/>
-        <w:rPr>
-          <w:rFonts w:ascii="Consolas" w:eastAsia="Times New Roman" w:hAnsi="Consolas" w:cs="Times New Roman"/>
-          <w:color w:val="D4D4D4"/>
-          <w:kern w:val="0"/>
-          <w:szCs w:val="21"/>
-          <w:lang w:val="en-US"/>
-        </w:rPr>
-      </w:pPr>
       <w:r>
         <w:rPr>
           <w:rFonts w:ascii="Consolas" w:eastAsia="Times New Roman" w:hAnsi="Consolas" w:cs="Times New Roman"/>
@@ -1986,307 +435,2046 @@
           <w:szCs w:val="21"/>
           <w:lang w:val="en-US"/>
         </w:rPr>
-        <w:t xml:space="preserve"> libreria.telefonoCliente(</w:t>
-      </w:r>
-    </w:p>
-    <w:p>
-      <w:pPr>
-        <w:shd w:val="clear" w:color="auto" w:fill="1E1E1E"/>
-        <w:spacing w:line="285" w:lineRule="atLeast"/>
-        <w:jc w:val="left"/>
-        <w:rPr>
-          <w:rFonts w:ascii="Consolas" w:eastAsia="Times New Roman" w:hAnsi="Consolas" w:cs="Times New Roman"/>
-          <w:color w:val="D4D4D4"/>
-          <w:kern w:val="0"/>
-          <w:szCs w:val="21"/>
-        </w:rPr>
-      </w:pPr>
-      <w:proofErr w:type="spellStart"/>
-      <w:r>
-        <w:rPr>
-          <w:rFonts w:ascii="Consolas" w:eastAsia="Times New Roman" w:hAnsi="Consolas" w:cs="Times New Roman"/>
-          <w:color w:val="D4D4D4"/>
-          <w:kern w:val="0"/>
-          <w:szCs w:val="21"/>
-        </w:rPr>
-        <w:t>telefono</w:t>
-      </w:r>
-      <w:proofErr w:type="spellEnd"/>
-      <w:r>
-        <w:rPr>
-          <w:rFonts w:ascii="Consolas" w:eastAsia="Times New Roman" w:hAnsi="Consolas" w:cs="Times New Roman"/>
-          <w:color w:val="D4D4D4"/>
-          <w:kern w:val="0"/>
-          <w:szCs w:val="21"/>
-        </w:rPr>
-        <w:t xml:space="preserve"> </w:t>
-      </w:r>
-      <w:proofErr w:type="gramStart"/>
-      <w:r>
-        <w:rPr>
-          <w:rFonts w:ascii="Consolas" w:eastAsia="Times New Roman" w:hAnsi="Consolas" w:cs="Times New Roman"/>
-          <w:color w:val="569CD6"/>
-          <w:kern w:val="0"/>
-          <w:szCs w:val="21"/>
-        </w:rPr>
-        <w:t>VARCHAR</w:t>
-      </w:r>
-      <w:r>
-        <w:rPr>
-          <w:rFonts w:ascii="Consolas" w:eastAsia="Times New Roman" w:hAnsi="Consolas" w:cs="Times New Roman"/>
-          <w:color w:val="D4D4D4"/>
-          <w:kern w:val="0"/>
-          <w:szCs w:val="21"/>
-        </w:rPr>
-        <w:t>(</w:t>
-      </w:r>
-      <w:proofErr w:type="gramEnd"/>
-      <w:r>
-        <w:rPr>
-          <w:rFonts w:ascii="Consolas" w:eastAsia="Times New Roman" w:hAnsi="Consolas" w:cs="Times New Roman"/>
-          <w:color w:val="B5CEA8"/>
-          <w:kern w:val="0"/>
-          <w:szCs w:val="21"/>
-        </w:rPr>
-        <w:t>15</w:t>
-      </w:r>
-      <w:r>
-        <w:rPr>
-          <w:rFonts w:ascii="Consolas" w:eastAsia="Times New Roman" w:hAnsi="Consolas" w:cs="Times New Roman"/>
-          <w:color w:val="D4D4D4"/>
-          <w:kern w:val="0"/>
-          <w:szCs w:val="21"/>
-        </w:rPr>
-        <w:t>),</w:t>
-      </w:r>
-    </w:p>
-    <w:p>
-      <w:pPr>
-        <w:shd w:val="clear" w:color="auto" w:fill="1E1E1E"/>
-        <w:spacing w:line="285" w:lineRule="atLeast"/>
-        <w:jc w:val="left"/>
-        <w:rPr>
-          <w:rFonts w:ascii="Consolas" w:eastAsia="Times New Roman" w:hAnsi="Consolas" w:cs="Times New Roman"/>
-          <w:color w:val="D4D4D4"/>
-          <w:kern w:val="0"/>
-          <w:szCs w:val="21"/>
-        </w:rPr>
-      </w:pPr>
-      <w:proofErr w:type="spellStart"/>
-      <w:r>
-        <w:rPr>
-          <w:rFonts w:ascii="Consolas" w:eastAsia="Times New Roman" w:hAnsi="Consolas" w:cs="Times New Roman"/>
-          <w:color w:val="D4D4D4"/>
-          <w:kern w:val="0"/>
-          <w:szCs w:val="21"/>
-        </w:rPr>
-        <w:t>idCliente</w:t>
-      </w:r>
-      <w:proofErr w:type="spellEnd"/>
-      <w:r>
-        <w:rPr>
-          <w:rFonts w:ascii="Consolas" w:eastAsia="Times New Roman" w:hAnsi="Consolas" w:cs="Times New Roman"/>
-          <w:color w:val="D4D4D4"/>
-          <w:kern w:val="0"/>
-          <w:szCs w:val="21"/>
-        </w:rPr>
-        <w:t xml:space="preserve"> </w:t>
-      </w:r>
-      <w:proofErr w:type="gramStart"/>
-      <w:r>
-        <w:rPr>
-          <w:rFonts w:ascii="Consolas" w:eastAsia="Times New Roman" w:hAnsi="Consolas" w:cs="Times New Roman"/>
-          <w:color w:val="569CD6"/>
-          <w:kern w:val="0"/>
-          <w:szCs w:val="21"/>
-        </w:rPr>
-        <w:t>VARCHAR</w:t>
-      </w:r>
-      <w:r>
-        <w:rPr>
-          <w:rFonts w:ascii="Consolas" w:eastAsia="Times New Roman" w:hAnsi="Consolas" w:cs="Times New Roman"/>
-          <w:color w:val="D4D4D4"/>
-          <w:kern w:val="0"/>
-          <w:szCs w:val="21"/>
-        </w:rPr>
-        <w:t>(</w:t>
-      </w:r>
-      <w:proofErr w:type="gramEnd"/>
-      <w:r>
-        <w:rPr>
-          <w:rFonts w:ascii="Consolas" w:eastAsia="Times New Roman" w:hAnsi="Consolas" w:cs="Times New Roman"/>
-          <w:color w:val="B5CEA8"/>
-          <w:kern w:val="0"/>
-          <w:szCs w:val="21"/>
-        </w:rPr>
-        <w:t>10</w:t>
-      </w:r>
-      <w:r>
-        <w:rPr>
-          <w:rFonts w:ascii="Consolas" w:eastAsia="Times New Roman" w:hAnsi="Consolas" w:cs="Times New Roman"/>
-          <w:color w:val="D4D4D4"/>
-          <w:kern w:val="0"/>
-          <w:szCs w:val="21"/>
-        </w:rPr>
-        <w:t>),</w:t>
-      </w:r>
-    </w:p>
-    <w:p>
-      <w:pPr>
-        <w:shd w:val="clear" w:color="auto" w:fill="1E1E1E"/>
-        <w:spacing w:line="285" w:lineRule="atLeast"/>
-        <w:jc w:val="left"/>
-        <w:rPr>
-          <w:rFonts w:ascii="Consolas" w:eastAsia="Times New Roman" w:hAnsi="Consolas" w:cs="Times New Roman"/>
-          <w:color w:val="D4D4D4"/>
-          <w:kern w:val="0"/>
-          <w:szCs w:val="21"/>
-        </w:rPr>
-      </w:pPr>
-      <w:r>
-        <w:rPr>
-          <w:rFonts w:ascii="Consolas" w:eastAsia="Times New Roman" w:hAnsi="Consolas" w:cs="Times New Roman"/>
-          <w:color w:val="D4D4D4"/>
-          <w:kern w:val="0"/>
-          <w:szCs w:val="21"/>
-        </w:rPr>
-        <w:t xml:space="preserve">    </w:t>
-      </w:r>
-      <w:r>
-        <w:rPr>
-          <w:rFonts w:ascii="Consolas" w:eastAsia="Times New Roman" w:hAnsi="Consolas" w:cs="Times New Roman"/>
-          <w:color w:val="569CD6"/>
-          <w:kern w:val="0"/>
-          <w:szCs w:val="21"/>
-        </w:rPr>
-        <w:t>FOREIGN KEY</w:t>
-      </w:r>
-      <w:r>
-        <w:rPr>
-          <w:rFonts w:ascii="Consolas" w:eastAsia="Times New Roman" w:hAnsi="Consolas" w:cs="Times New Roman"/>
-          <w:color w:val="D4D4D4"/>
-          <w:kern w:val="0"/>
-          <w:szCs w:val="21"/>
-        </w:rPr>
-        <w:t xml:space="preserve"> (</w:t>
-      </w:r>
-      <w:proofErr w:type="spellStart"/>
-      <w:r>
-        <w:rPr>
-          <w:rFonts w:ascii="Consolas" w:eastAsia="Times New Roman" w:hAnsi="Consolas" w:cs="Times New Roman"/>
-          <w:color w:val="D4D4D4"/>
-          <w:kern w:val="0"/>
-          <w:szCs w:val="21"/>
-        </w:rPr>
-        <w:t>idCliente</w:t>
-      </w:r>
-      <w:proofErr w:type="spellEnd"/>
-      <w:r>
-        <w:rPr>
-          <w:rFonts w:ascii="Consolas" w:eastAsia="Times New Roman" w:hAnsi="Consolas" w:cs="Times New Roman"/>
-          <w:color w:val="D4D4D4"/>
-          <w:kern w:val="0"/>
-          <w:szCs w:val="21"/>
-        </w:rPr>
-        <w:t xml:space="preserve">) </w:t>
-      </w:r>
-      <w:r>
-        <w:rPr>
-          <w:rFonts w:ascii="Consolas" w:eastAsia="Times New Roman" w:hAnsi="Consolas" w:cs="Times New Roman"/>
-          <w:color w:val="569CD6"/>
-          <w:kern w:val="0"/>
-          <w:szCs w:val="21"/>
-        </w:rPr>
-        <w:t>REFERENCES</w:t>
-      </w:r>
-      <w:r>
-        <w:rPr>
-          <w:rFonts w:ascii="Consolas" w:eastAsia="Times New Roman" w:hAnsi="Consolas" w:cs="Times New Roman"/>
-          <w:color w:val="D4D4D4"/>
-          <w:kern w:val="0"/>
-          <w:szCs w:val="21"/>
-        </w:rPr>
-        <w:t xml:space="preserve"> cliente(id)</w:t>
-      </w:r>
-    </w:p>
-    <w:p>
-      <w:pPr>
-        <w:shd w:val="clear" w:color="auto" w:fill="1E1E1E"/>
-        <w:spacing w:line="285" w:lineRule="atLeast"/>
-        <w:jc w:val="left"/>
-        <w:rPr>
-          <w:rFonts w:ascii="Consolas" w:eastAsia="Times New Roman" w:hAnsi="Consolas" w:cs="Times New Roman"/>
-          <w:color w:val="D4D4D4"/>
-          <w:kern w:val="0"/>
-          <w:szCs w:val="21"/>
-        </w:rPr>
-      </w:pPr>
-      <w:r>
-        <w:rPr>
-          <w:rFonts w:ascii="Consolas" w:eastAsia="Times New Roman" w:hAnsi="Consolas" w:cs="Times New Roman"/>
-          <w:color w:val="D4D4D4"/>
-          <w:kern w:val="0"/>
-          <w:szCs w:val="21"/>
-        </w:rPr>
-        <w:t xml:space="preserve">); </w:t>
-      </w:r>
-    </w:p>
-    <w:p>
-      <w:pPr>
-        <w:shd w:val="clear" w:color="auto" w:fill="1E1E1E"/>
-        <w:spacing w:line="285" w:lineRule="atLeast"/>
-        <w:jc w:val="left"/>
-        <w:rPr>
-          <w:rFonts w:ascii="Consolas" w:eastAsia="Times New Roman" w:hAnsi="Consolas" w:cs="Times New Roman"/>
-          <w:color w:val="D4D4D4"/>
-          <w:kern w:val="0"/>
-          <w:szCs w:val="21"/>
-        </w:rPr>
-      </w:pPr>
-      <w:r>
-        <w:rPr>
-          <w:rFonts w:ascii="Consolas" w:eastAsia="Times New Roman" w:hAnsi="Consolas" w:cs="Times New Roman"/>
-          <w:color w:val="6A9955"/>
-          <w:kern w:val="0"/>
-          <w:szCs w:val="21"/>
-        </w:rPr>
-        <w:t>-- -----------------------------------------------------</w:t>
-      </w:r>
-    </w:p>
-    <w:p>
-      <w:pPr>
-        <w:shd w:val="clear" w:color="auto" w:fill="1E1E1E"/>
-        <w:spacing w:line="285" w:lineRule="atLeast"/>
-        <w:jc w:val="left"/>
-        <w:rPr>
-          <w:rFonts w:ascii="Consolas" w:eastAsia="Times New Roman" w:hAnsi="Consolas" w:cs="Times New Roman"/>
-          <w:color w:val="D4D4D4"/>
-          <w:kern w:val="0"/>
-          <w:szCs w:val="21"/>
-        </w:rPr>
-      </w:pPr>
-      <w:r>
-        <w:rPr>
-          <w:rFonts w:ascii="Consolas" w:eastAsia="Times New Roman" w:hAnsi="Consolas" w:cs="Times New Roman"/>
-          <w:color w:val="6A9955"/>
-          <w:kern w:val="0"/>
-          <w:szCs w:val="21"/>
-        </w:rPr>
-        <w:t xml:space="preserve">-- Table </w:t>
+        <w:t xml:space="preserve"> </w:t>
       </w:r>
       <w:proofErr w:type="spellStart"/>
       <w:proofErr w:type="gramStart"/>
       <w:r>
         <w:rPr>
           <w:rFonts w:ascii="Consolas" w:eastAsia="Times New Roman" w:hAnsi="Consolas" w:cs="Times New Roman"/>
-          <w:color w:val="6A9955"/>
-          <w:kern w:val="0"/>
-          <w:szCs w:val="21"/>
-        </w:rPr>
-        <w:t>parquenorte.libroCliente</w:t>
+          <w:color w:val="D4D4D4"/>
+          <w:kern w:val="0"/>
+          <w:szCs w:val="21"/>
+          <w:lang w:val="en-US"/>
+        </w:rPr>
+        <w:t>libreria.editorial</w:t>
       </w:r>
       <w:proofErr w:type="spellEnd"/>
       <w:proofErr w:type="gramEnd"/>
+      <w:r>
+        <w:rPr>
+          <w:rFonts w:ascii="Consolas" w:eastAsia="Times New Roman" w:hAnsi="Consolas" w:cs="Times New Roman"/>
+          <w:color w:val="D4D4D4"/>
+          <w:kern w:val="0"/>
+          <w:szCs w:val="21"/>
+          <w:lang w:val="en-US"/>
+        </w:rPr>
+        <w:t>(</w:t>
+      </w:r>
+    </w:p>
+    <w:p>
+      <w:pPr>
+        <w:shd w:val="clear" w:color="auto" w:fill="1E1E1E"/>
+        <w:spacing w:line="285" w:lineRule="atLeast"/>
+        <w:jc w:val="left"/>
+        <w:rPr>
+          <w:rFonts w:ascii="Consolas" w:eastAsia="Times New Roman" w:hAnsi="Consolas" w:cs="Times New Roman"/>
+          <w:color w:val="D4D4D4"/>
+          <w:kern w:val="0"/>
+          <w:szCs w:val="21"/>
+        </w:rPr>
+      </w:pPr>
+      <w:r>
+        <w:rPr>
+          <w:rFonts w:ascii="Consolas" w:eastAsia="Times New Roman" w:hAnsi="Consolas" w:cs="Times New Roman"/>
+          <w:color w:val="D4D4D4"/>
+          <w:kern w:val="0"/>
+          <w:szCs w:val="21"/>
+        </w:rPr>
+        <w:t xml:space="preserve">id </w:t>
+      </w:r>
+      <w:r>
+        <w:rPr>
+          <w:rFonts w:ascii="Consolas" w:eastAsia="Times New Roman" w:hAnsi="Consolas" w:cs="Times New Roman"/>
+          <w:color w:val="569CD6"/>
+          <w:kern w:val="0"/>
+          <w:szCs w:val="21"/>
+        </w:rPr>
+        <w:t>VARCHAR</w:t>
+      </w:r>
+      <w:r>
+        <w:rPr>
+          <w:rFonts w:ascii="Consolas" w:eastAsia="Times New Roman" w:hAnsi="Consolas" w:cs="Times New Roman"/>
+          <w:color w:val="D4D4D4"/>
+          <w:kern w:val="0"/>
+          <w:szCs w:val="21"/>
+        </w:rPr>
+        <w:t xml:space="preserve"> (</w:t>
+      </w:r>
+      <w:r>
+        <w:rPr>
+          <w:rFonts w:ascii="Consolas" w:eastAsia="Times New Roman" w:hAnsi="Consolas" w:cs="Times New Roman"/>
+          <w:color w:val="B5CEA8"/>
+          <w:kern w:val="0"/>
+          <w:szCs w:val="21"/>
+        </w:rPr>
+        <w:t>12</w:t>
+      </w:r>
+      <w:r>
+        <w:rPr>
+          <w:rFonts w:ascii="Consolas" w:eastAsia="Times New Roman" w:hAnsi="Consolas" w:cs="Times New Roman"/>
+          <w:color w:val="D4D4D4"/>
+          <w:kern w:val="0"/>
+          <w:szCs w:val="21"/>
+        </w:rPr>
+        <w:t>),</w:t>
+      </w:r>
+    </w:p>
+    <w:p>
+      <w:pPr>
+        <w:shd w:val="clear" w:color="auto" w:fill="1E1E1E"/>
+        <w:spacing w:line="285" w:lineRule="atLeast"/>
+        <w:jc w:val="left"/>
+        <w:rPr>
+          <w:rFonts w:ascii="Consolas" w:eastAsia="Times New Roman" w:hAnsi="Consolas" w:cs="Times New Roman"/>
+          <w:color w:val="D4D4D4"/>
+          <w:kern w:val="0"/>
+          <w:szCs w:val="21"/>
+        </w:rPr>
+      </w:pPr>
+      <w:proofErr w:type="spellStart"/>
+      <w:r>
+        <w:rPr>
+          <w:rFonts w:ascii="Consolas" w:eastAsia="Times New Roman" w:hAnsi="Consolas" w:cs="Times New Roman"/>
+          <w:color w:val="D4D4D4"/>
+          <w:kern w:val="0"/>
+          <w:szCs w:val="21"/>
+        </w:rPr>
+        <w:t>nombreEditorial</w:t>
+      </w:r>
+      <w:proofErr w:type="spellEnd"/>
+      <w:r>
+        <w:rPr>
+          <w:rFonts w:ascii="Consolas" w:eastAsia="Times New Roman" w:hAnsi="Consolas" w:cs="Times New Roman"/>
+          <w:color w:val="D4D4D4"/>
+          <w:kern w:val="0"/>
+          <w:szCs w:val="21"/>
+        </w:rPr>
+        <w:t xml:space="preserve"> </w:t>
+      </w:r>
+      <w:proofErr w:type="gramStart"/>
+      <w:r>
+        <w:rPr>
+          <w:rFonts w:ascii="Consolas" w:eastAsia="Times New Roman" w:hAnsi="Consolas" w:cs="Times New Roman"/>
+          <w:color w:val="569CD6"/>
+          <w:kern w:val="0"/>
+          <w:szCs w:val="21"/>
+        </w:rPr>
+        <w:t>VARCHAR</w:t>
+      </w:r>
+      <w:r>
+        <w:rPr>
+          <w:rFonts w:ascii="Consolas" w:eastAsia="Times New Roman" w:hAnsi="Consolas" w:cs="Times New Roman"/>
+          <w:color w:val="D4D4D4"/>
+          <w:kern w:val="0"/>
+          <w:szCs w:val="21"/>
+        </w:rPr>
+        <w:t>(</w:t>
+      </w:r>
+      <w:proofErr w:type="gramEnd"/>
+      <w:r>
+        <w:rPr>
+          <w:rFonts w:ascii="Consolas" w:eastAsia="Times New Roman" w:hAnsi="Consolas" w:cs="Times New Roman"/>
+          <w:color w:val="B5CEA8"/>
+          <w:kern w:val="0"/>
+          <w:szCs w:val="21"/>
+        </w:rPr>
+        <w:t>50</w:t>
+      </w:r>
+      <w:r>
+        <w:rPr>
+          <w:rFonts w:ascii="Consolas" w:eastAsia="Times New Roman" w:hAnsi="Consolas" w:cs="Times New Roman"/>
+          <w:color w:val="D4D4D4"/>
+          <w:kern w:val="0"/>
+          <w:szCs w:val="21"/>
+        </w:rPr>
+        <w:t>),</w:t>
+      </w:r>
+    </w:p>
+    <w:p>
+      <w:pPr>
+        <w:shd w:val="clear" w:color="auto" w:fill="1E1E1E"/>
+        <w:spacing w:line="285" w:lineRule="atLeast"/>
+        <w:jc w:val="left"/>
+        <w:rPr>
+          <w:rFonts w:ascii="Consolas" w:eastAsia="Times New Roman" w:hAnsi="Consolas" w:cs="Times New Roman"/>
+          <w:color w:val="D4D4D4"/>
+          <w:kern w:val="0"/>
+          <w:szCs w:val="21"/>
+        </w:rPr>
+      </w:pPr>
+      <w:r>
+        <w:rPr>
+          <w:rFonts w:ascii="Consolas" w:eastAsia="Times New Roman" w:hAnsi="Consolas" w:cs="Times New Roman"/>
+          <w:color w:val="D4D4D4"/>
+          <w:kern w:val="0"/>
+          <w:szCs w:val="21"/>
+        </w:rPr>
+        <w:t xml:space="preserve">ciudad </w:t>
+      </w:r>
+      <w:proofErr w:type="gramStart"/>
+      <w:r>
+        <w:rPr>
+          <w:rFonts w:ascii="Consolas" w:eastAsia="Times New Roman" w:hAnsi="Consolas" w:cs="Times New Roman"/>
+          <w:color w:val="569CD6"/>
+          <w:kern w:val="0"/>
+          <w:szCs w:val="21"/>
+        </w:rPr>
+        <w:t>VARCHAR</w:t>
+      </w:r>
+      <w:r>
+        <w:rPr>
+          <w:rFonts w:ascii="Consolas" w:eastAsia="Times New Roman" w:hAnsi="Consolas" w:cs="Times New Roman"/>
+          <w:color w:val="D4D4D4"/>
+          <w:kern w:val="0"/>
+          <w:szCs w:val="21"/>
+        </w:rPr>
+        <w:t>(</w:t>
+      </w:r>
+      <w:proofErr w:type="gramEnd"/>
+      <w:r>
+        <w:rPr>
+          <w:rFonts w:ascii="Consolas" w:eastAsia="Times New Roman" w:hAnsi="Consolas" w:cs="Times New Roman"/>
+          <w:color w:val="B5CEA8"/>
+          <w:kern w:val="0"/>
+          <w:szCs w:val="21"/>
+        </w:rPr>
+        <w:t>45</w:t>
+      </w:r>
+      <w:r>
+        <w:rPr>
+          <w:rFonts w:ascii="Consolas" w:eastAsia="Times New Roman" w:hAnsi="Consolas" w:cs="Times New Roman"/>
+          <w:color w:val="D4D4D4"/>
+          <w:kern w:val="0"/>
+          <w:szCs w:val="21"/>
+        </w:rPr>
+        <w:t>),</w:t>
+      </w:r>
+    </w:p>
+    <w:p>
+      <w:pPr>
+        <w:shd w:val="clear" w:color="auto" w:fill="1E1E1E"/>
+        <w:spacing w:line="285" w:lineRule="atLeast"/>
+        <w:jc w:val="left"/>
+        <w:rPr>
+          <w:rFonts w:ascii="Consolas" w:eastAsia="Times New Roman" w:hAnsi="Consolas" w:cs="Times New Roman"/>
+          <w:color w:val="D4D4D4"/>
+          <w:kern w:val="0"/>
+          <w:szCs w:val="21"/>
+          <w:lang w:val="en-US"/>
+        </w:rPr>
+      </w:pPr>
+      <w:proofErr w:type="spellStart"/>
+      <w:r>
+        <w:rPr>
+          <w:rFonts w:ascii="Consolas" w:eastAsia="Times New Roman" w:hAnsi="Consolas" w:cs="Times New Roman"/>
+          <w:color w:val="D4D4D4"/>
+          <w:kern w:val="0"/>
+          <w:szCs w:val="21"/>
+          <w:lang w:val="en-US"/>
+        </w:rPr>
+        <w:t>complemento</w:t>
+      </w:r>
+      <w:proofErr w:type="spellEnd"/>
+      <w:r>
+        <w:rPr>
+          <w:rFonts w:ascii="Consolas" w:eastAsia="Times New Roman" w:hAnsi="Consolas" w:cs="Times New Roman"/>
+          <w:color w:val="D4D4D4"/>
+          <w:kern w:val="0"/>
+          <w:szCs w:val="21"/>
+          <w:lang w:val="en-US"/>
+        </w:rPr>
+        <w:t xml:space="preserve"> </w:t>
+      </w:r>
+      <w:proofErr w:type="gramStart"/>
+      <w:r>
+        <w:rPr>
+          <w:rFonts w:ascii="Consolas" w:eastAsia="Times New Roman" w:hAnsi="Consolas" w:cs="Times New Roman"/>
+          <w:color w:val="569CD6"/>
+          <w:kern w:val="0"/>
+          <w:szCs w:val="21"/>
+          <w:lang w:val="en-US"/>
+        </w:rPr>
+        <w:t>VARCHAR</w:t>
+      </w:r>
+      <w:r>
+        <w:rPr>
+          <w:rFonts w:ascii="Consolas" w:eastAsia="Times New Roman" w:hAnsi="Consolas" w:cs="Times New Roman"/>
+          <w:color w:val="D4D4D4"/>
+          <w:kern w:val="0"/>
+          <w:szCs w:val="21"/>
+          <w:lang w:val="en-US"/>
+        </w:rPr>
+        <w:t>(</w:t>
+      </w:r>
+      <w:proofErr w:type="gramEnd"/>
+      <w:r>
+        <w:rPr>
+          <w:rFonts w:ascii="Consolas" w:eastAsia="Times New Roman" w:hAnsi="Consolas" w:cs="Times New Roman"/>
+          <w:color w:val="B5CEA8"/>
+          <w:kern w:val="0"/>
+          <w:szCs w:val="21"/>
+          <w:lang w:val="en-US"/>
+        </w:rPr>
+        <w:t>45</w:t>
+      </w:r>
+      <w:r>
+        <w:rPr>
+          <w:rFonts w:ascii="Consolas" w:eastAsia="Times New Roman" w:hAnsi="Consolas" w:cs="Times New Roman"/>
+          <w:color w:val="D4D4D4"/>
+          <w:kern w:val="0"/>
+          <w:szCs w:val="21"/>
+          <w:lang w:val="en-US"/>
+        </w:rPr>
+        <w:t>),</w:t>
+      </w:r>
+    </w:p>
+    <w:p>
+      <w:pPr>
+        <w:shd w:val="clear" w:color="auto" w:fill="1E1E1E"/>
+        <w:spacing w:line="285" w:lineRule="atLeast"/>
+        <w:jc w:val="left"/>
+        <w:rPr>
+          <w:rFonts w:ascii="Consolas" w:eastAsia="Times New Roman" w:hAnsi="Consolas" w:cs="Times New Roman"/>
+          <w:color w:val="D4D4D4"/>
+          <w:kern w:val="0"/>
+          <w:szCs w:val="21"/>
+          <w:lang w:val="en-US"/>
+        </w:rPr>
+      </w:pPr>
+      <w:r>
+        <w:rPr>
+          <w:rFonts w:ascii="Consolas" w:eastAsia="Times New Roman" w:hAnsi="Consolas" w:cs="Times New Roman"/>
+          <w:color w:val="569CD6"/>
+          <w:kern w:val="0"/>
+          <w:szCs w:val="21"/>
+          <w:lang w:val="en-US"/>
+        </w:rPr>
+        <w:t>PRIMARY KEY</w:t>
+      </w:r>
+      <w:r>
+        <w:rPr>
+          <w:rFonts w:ascii="Consolas" w:eastAsia="Times New Roman" w:hAnsi="Consolas" w:cs="Times New Roman"/>
+          <w:color w:val="D4D4D4"/>
+          <w:kern w:val="0"/>
+          <w:szCs w:val="21"/>
+          <w:lang w:val="en-US"/>
+        </w:rPr>
+        <w:t xml:space="preserve"> (id)</w:t>
+      </w:r>
+    </w:p>
+    <w:p>
+      <w:pPr>
+        <w:shd w:val="clear" w:color="auto" w:fill="1E1E1E"/>
+        <w:spacing w:line="285" w:lineRule="atLeast"/>
+        <w:jc w:val="left"/>
+        <w:rPr>
+          <w:rFonts w:ascii="Consolas" w:eastAsia="Times New Roman" w:hAnsi="Consolas" w:cs="Times New Roman"/>
+          <w:color w:val="D4D4D4"/>
+          <w:kern w:val="0"/>
+          <w:szCs w:val="21"/>
+          <w:lang w:val="en-US"/>
+        </w:rPr>
+      </w:pPr>
+      <w:r>
+        <w:rPr>
+          <w:rFonts w:ascii="Consolas" w:eastAsia="Times New Roman" w:hAnsi="Consolas" w:cs="Times New Roman"/>
+          <w:color w:val="D4D4D4"/>
+          <w:kern w:val="0"/>
+          <w:szCs w:val="21"/>
+          <w:lang w:val="en-US"/>
+        </w:rPr>
+        <w:t>);</w:t>
+      </w:r>
+    </w:p>
+    <w:p>
+      <w:pPr>
+        <w:shd w:val="clear" w:color="auto" w:fill="1E1E1E"/>
+        <w:spacing w:line="285" w:lineRule="atLeast"/>
+        <w:jc w:val="left"/>
+        <w:rPr>
+          <w:rFonts w:ascii="Consolas" w:eastAsia="Times New Roman" w:hAnsi="Consolas" w:cs="Times New Roman"/>
+          <w:color w:val="D4D4D4"/>
+          <w:kern w:val="0"/>
+          <w:szCs w:val="21"/>
+          <w:lang w:val="en-US"/>
+        </w:rPr>
+      </w:pPr>
+      <w:r>
+        <w:rPr>
+          <w:rFonts w:ascii="Consolas" w:eastAsia="Times New Roman" w:hAnsi="Consolas" w:cs="Times New Roman"/>
+          <w:color w:val="6A9955"/>
+          <w:kern w:val="0"/>
+          <w:szCs w:val="21"/>
+          <w:lang w:val="en-US"/>
+        </w:rPr>
+        <w:t>-- -----------------------------------------------------</w:t>
+      </w:r>
+    </w:p>
+    <w:p>
+      <w:pPr>
+        <w:shd w:val="clear" w:color="auto" w:fill="1E1E1E"/>
+        <w:spacing w:line="285" w:lineRule="atLeast"/>
+        <w:jc w:val="left"/>
+        <w:rPr>
+          <w:rFonts w:ascii="Consolas" w:eastAsia="Times New Roman" w:hAnsi="Consolas" w:cs="Times New Roman"/>
+          <w:color w:val="D4D4D4"/>
+          <w:kern w:val="0"/>
+          <w:szCs w:val="21"/>
+          <w:lang w:val="en-US"/>
+        </w:rPr>
+      </w:pPr>
+      <w:r>
+        <w:rPr>
+          <w:rFonts w:ascii="Consolas" w:eastAsia="Times New Roman" w:hAnsi="Consolas" w:cs="Times New Roman"/>
+          <w:color w:val="6A9955"/>
+          <w:kern w:val="0"/>
+          <w:szCs w:val="21"/>
+          <w:lang w:val="en-US"/>
+        </w:rPr>
+        <w:t xml:space="preserve">-- Table </w:t>
+      </w:r>
+      <w:proofErr w:type="spellStart"/>
+      <w:proofErr w:type="gramStart"/>
+      <w:r>
+        <w:rPr>
+          <w:rFonts w:ascii="Consolas" w:eastAsia="Times New Roman" w:hAnsi="Consolas" w:cs="Times New Roman"/>
+          <w:color w:val="6A9955"/>
+          <w:kern w:val="0"/>
+          <w:szCs w:val="21"/>
+          <w:lang w:val="en-US"/>
+        </w:rPr>
+        <w:t>parquenorte.libro</w:t>
+      </w:r>
+      <w:proofErr w:type="spellEnd"/>
+      <w:proofErr w:type="gramEnd"/>
+    </w:p>
+    <w:p>
+      <w:pPr>
+        <w:shd w:val="clear" w:color="auto" w:fill="1E1E1E"/>
+        <w:spacing w:line="285" w:lineRule="atLeast"/>
+        <w:jc w:val="left"/>
+        <w:rPr>
+          <w:rFonts w:ascii="Consolas" w:eastAsia="Times New Roman" w:hAnsi="Consolas" w:cs="Times New Roman"/>
+          <w:color w:val="D4D4D4"/>
+          <w:kern w:val="0"/>
+          <w:szCs w:val="21"/>
+          <w:lang w:val="en-US"/>
+        </w:rPr>
+      </w:pPr>
+      <w:r>
+        <w:rPr>
+          <w:rFonts w:ascii="Consolas" w:eastAsia="Times New Roman" w:hAnsi="Consolas" w:cs="Times New Roman"/>
+          <w:color w:val="6A9955"/>
+          <w:kern w:val="0"/>
+          <w:szCs w:val="21"/>
+          <w:lang w:val="en-US"/>
+        </w:rPr>
+        <w:t>-- -----------------------------------------------------</w:t>
+      </w:r>
+    </w:p>
+    <w:p>
+      <w:pPr>
+        <w:shd w:val="clear" w:color="auto" w:fill="1E1E1E"/>
+        <w:spacing w:line="285" w:lineRule="atLeast"/>
+        <w:jc w:val="left"/>
+        <w:rPr>
+          <w:rFonts w:ascii="Consolas" w:eastAsia="Times New Roman" w:hAnsi="Consolas" w:cs="Times New Roman"/>
+          <w:color w:val="D4D4D4"/>
+          <w:kern w:val="0"/>
+          <w:szCs w:val="21"/>
+          <w:lang w:val="en-US"/>
+        </w:rPr>
+      </w:pPr>
+      <w:r>
+        <w:rPr>
+          <w:rFonts w:ascii="Consolas" w:eastAsia="Times New Roman" w:hAnsi="Consolas" w:cs="Times New Roman"/>
+          <w:color w:val="569CD6"/>
+          <w:kern w:val="0"/>
+          <w:szCs w:val="21"/>
+          <w:lang w:val="en-US"/>
+        </w:rPr>
+        <w:t>CREATE</w:t>
+      </w:r>
+      <w:r>
+        <w:rPr>
+          <w:rFonts w:ascii="Consolas" w:eastAsia="Times New Roman" w:hAnsi="Consolas" w:cs="Times New Roman"/>
+          <w:color w:val="D4D4D4"/>
+          <w:kern w:val="0"/>
+          <w:szCs w:val="21"/>
+          <w:lang w:val="en-US"/>
+        </w:rPr>
+        <w:t xml:space="preserve"> </w:t>
+      </w:r>
+      <w:r>
+        <w:rPr>
+          <w:rFonts w:ascii="Consolas" w:eastAsia="Times New Roman" w:hAnsi="Consolas" w:cs="Times New Roman"/>
+          <w:color w:val="569CD6"/>
+          <w:kern w:val="0"/>
+          <w:szCs w:val="21"/>
+          <w:lang w:val="en-US"/>
+        </w:rPr>
+        <w:t>TABLE</w:t>
+      </w:r>
+      <w:r>
+        <w:rPr>
+          <w:rFonts w:ascii="Consolas" w:eastAsia="Times New Roman" w:hAnsi="Consolas" w:cs="Times New Roman"/>
+          <w:color w:val="D4D4D4"/>
+          <w:kern w:val="0"/>
+          <w:szCs w:val="21"/>
+          <w:lang w:val="en-US"/>
+        </w:rPr>
+        <w:t xml:space="preserve"> </w:t>
+      </w:r>
+      <w:r>
+        <w:rPr>
+          <w:rFonts w:ascii="Consolas" w:eastAsia="Times New Roman" w:hAnsi="Consolas" w:cs="Times New Roman"/>
+          <w:color w:val="DCDCAA"/>
+          <w:kern w:val="0"/>
+          <w:szCs w:val="21"/>
+          <w:lang w:val="en-US"/>
+        </w:rPr>
+        <w:t>IF</w:t>
+      </w:r>
+      <w:r>
+        <w:rPr>
+          <w:rFonts w:ascii="Consolas" w:eastAsia="Times New Roman" w:hAnsi="Consolas" w:cs="Times New Roman"/>
+          <w:color w:val="D4D4D4"/>
+          <w:kern w:val="0"/>
+          <w:szCs w:val="21"/>
+          <w:lang w:val="en-US"/>
+        </w:rPr>
+        <w:t xml:space="preserve"> </w:t>
+      </w:r>
+      <w:r>
+        <w:rPr>
+          <w:rFonts w:ascii="Consolas" w:eastAsia="Times New Roman" w:hAnsi="Consolas" w:cs="Times New Roman"/>
+          <w:color w:val="569CD6"/>
+          <w:kern w:val="0"/>
+          <w:szCs w:val="21"/>
+          <w:lang w:val="en-US"/>
+        </w:rPr>
+        <w:t>NOT</w:t>
+      </w:r>
+      <w:r>
+        <w:rPr>
+          <w:rFonts w:ascii="Consolas" w:eastAsia="Times New Roman" w:hAnsi="Consolas" w:cs="Times New Roman"/>
+          <w:color w:val="D4D4D4"/>
+          <w:kern w:val="0"/>
+          <w:szCs w:val="21"/>
+          <w:lang w:val="en-US"/>
+        </w:rPr>
+        <w:t xml:space="preserve"> </w:t>
+      </w:r>
+      <w:r>
+        <w:rPr>
+          <w:rFonts w:ascii="Consolas" w:eastAsia="Times New Roman" w:hAnsi="Consolas" w:cs="Times New Roman"/>
+          <w:color w:val="569CD6"/>
+          <w:kern w:val="0"/>
+          <w:szCs w:val="21"/>
+          <w:lang w:val="en-US"/>
+        </w:rPr>
+        <w:t>EXISTS</w:t>
+      </w:r>
+      <w:r>
+        <w:rPr>
+          <w:rFonts w:ascii="Consolas" w:eastAsia="Times New Roman" w:hAnsi="Consolas" w:cs="Times New Roman"/>
+          <w:color w:val="D4D4D4"/>
+          <w:kern w:val="0"/>
+          <w:szCs w:val="21"/>
+          <w:lang w:val="en-US"/>
+        </w:rPr>
+        <w:t xml:space="preserve"> </w:t>
+      </w:r>
+      <w:proofErr w:type="spellStart"/>
+      <w:proofErr w:type="gramStart"/>
+      <w:r>
+        <w:rPr>
+          <w:rFonts w:ascii="Consolas" w:eastAsia="Times New Roman" w:hAnsi="Consolas" w:cs="Times New Roman"/>
+          <w:color w:val="D4D4D4"/>
+          <w:kern w:val="0"/>
+          <w:szCs w:val="21"/>
+          <w:lang w:val="en-US"/>
+        </w:rPr>
+        <w:t>libreria.libro</w:t>
+      </w:r>
+      <w:proofErr w:type="spellEnd"/>
+      <w:proofErr w:type="gramEnd"/>
+      <w:r>
+        <w:rPr>
+          <w:rFonts w:ascii="Consolas" w:eastAsia="Times New Roman" w:hAnsi="Consolas" w:cs="Times New Roman"/>
+          <w:color w:val="D4D4D4"/>
+          <w:kern w:val="0"/>
+          <w:szCs w:val="21"/>
+          <w:lang w:val="en-US"/>
+        </w:rPr>
+        <w:t>(</w:t>
+      </w:r>
+    </w:p>
+    <w:p>
+      <w:pPr>
+        <w:shd w:val="clear" w:color="auto" w:fill="1E1E1E"/>
+        <w:spacing w:line="285" w:lineRule="atLeast"/>
+        <w:jc w:val="left"/>
+        <w:rPr>
+          <w:rFonts w:ascii="Consolas" w:eastAsia="Times New Roman" w:hAnsi="Consolas" w:cs="Times New Roman"/>
+          <w:color w:val="D4D4D4"/>
+          <w:kern w:val="0"/>
+          <w:szCs w:val="21"/>
+        </w:rPr>
+      </w:pPr>
+      <w:r>
+        <w:rPr>
+          <w:rFonts w:ascii="Consolas" w:eastAsia="Times New Roman" w:hAnsi="Consolas" w:cs="Times New Roman"/>
+          <w:color w:val="D4D4D4"/>
+          <w:kern w:val="0"/>
+          <w:szCs w:val="21"/>
+        </w:rPr>
+        <w:t xml:space="preserve">ISBN </w:t>
+      </w:r>
+      <w:proofErr w:type="gramStart"/>
+      <w:r>
+        <w:rPr>
+          <w:rFonts w:ascii="Consolas" w:eastAsia="Times New Roman" w:hAnsi="Consolas" w:cs="Times New Roman"/>
+          <w:color w:val="569CD6"/>
+          <w:kern w:val="0"/>
+          <w:szCs w:val="21"/>
+        </w:rPr>
+        <w:t>VARCHAR</w:t>
+      </w:r>
+      <w:r>
+        <w:rPr>
+          <w:rFonts w:ascii="Consolas" w:eastAsia="Times New Roman" w:hAnsi="Consolas" w:cs="Times New Roman"/>
+          <w:color w:val="D4D4D4"/>
+          <w:kern w:val="0"/>
+          <w:szCs w:val="21"/>
+        </w:rPr>
+        <w:t>(</w:t>
+      </w:r>
+      <w:proofErr w:type="gramEnd"/>
+      <w:r>
+        <w:rPr>
+          <w:rFonts w:ascii="Consolas" w:eastAsia="Times New Roman" w:hAnsi="Consolas" w:cs="Times New Roman"/>
+          <w:color w:val="B5CEA8"/>
+          <w:kern w:val="0"/>
+          <w:szCs w:val="21"/>
+        </w:rPr>
+        <w:t>10</w:t>
+      </w:r>
+      <w:r>
+        <w:rPr>
+          <w:rFonts w:ascii="Consolas" w:eastAsia="Times New Roman" w:hAnsi="Consolas" w:cs="Times New Roman"/>
+          <w:color w:val="D4D4D4"/>
+          <w:kern w:val="0"/>
+          <w:szCs w:val="21"/>
+        </w:rPr>
+        <w:t>),</w:t>
+      </w:r>
+    </w:p>
+    <w:p>
+      <w:pPr>
+        <w:shd w:val="clear" w:color="auto" w:fill="1E1E1E"/>
+        <w:spacing w:line="285" w:lineRule="atLeast"/>
+        <w:jc w:val="left"/>
+        <w:rPr>
+          <w:rFonts w:ascii="Consolas" w:eastAsia="Times New Roman" w:hAnsi="Consolas" w:cs="Times New Roman"/>
+          <w:color w:val="D4D4D4"/>
+          <w:kern w:val="0"/>
+          <w:szCs w:val="21"/>
+        </w:rPr>
+      </w:pPr>
+      <w:proofErr w:type="spellStart"/>
+      <w:r>
+        <w:rPr>
+          <w:rFonts w:ascii="Consolas" w:eastAsia="Times New Roman" w:hAnsi="Consolas" w:cs="Times New Roman"/>
+          <w:color w:val="D4D4D4"/>
+          <w:kern w:val="0"/>
+          <w:szCs w:val="21"/>
+        </w:rPr>
+        <w:t>titulo</w:t>
+      </w:r>
+      <w:proofErr w:type="spellEnd"/>
+      <w:r>
+        <w:rPr>
+          <w:rFonts w:ascii="Consolas" w:eastAsia="Times New Roman" w:hAnsi="Consolas" w:cs="Times New Roman"/>
+          <w:color w:val="D4D4D4"/>
+          <w:kern w:val="0"/>
+          <w:szCs w:val="21"/>
+        </w:rPr>
+        <w:t xml:space="preserve"> </w:t>
+      </w:r>
+      <w:proofErr w:type="gramStart"/>
+      <w:r>
+        <w:rPr>
+          <w:rFonts w:ascii="Consolas" w:eastAsia="Times New Roman" w:hAnsi="Consolas" w:cs="Times New Roman"/>
+          <w:color w:val="569CD6"/>
+          <w:kern w:val="0"/>
+          <w:szCs w:val="21"/>
+        </w:rPr>
+        <w:t>VARCHAR</w:t>
+      </w:r>
+      <w:r>
+        <w:rPr>
+          <w:rFonts w:ascii="Consolas" w:eastAsia="Times New Roman" w:hAnsi="Consolas" w:cs="Times New Roman"/>
+          <w:color w:val="D4D4D4"/>
+          <w:kern w:val="0"/>
+          <w:szCs w:val="21"/>
+        </w:rPr>
+        <w:t>(</w:t>
+      </w:r>
+      <w:proofErr w:type="gramEnd"/>
+      <w:r>
+        <w:rPr>
+          <w:rFonts w:ascii="Consolas" w:eastAsia="Times New Roman" w:hAnsi="Consolas" w:cs="Times New Roman"/>
+          <w:color w:val="B5CEA8"/>
+          <w:kern w:val="0"/>
+          <w:szCs w:val="21"/>
+        </w:rPr>
+        <w:t>45</w:t>
+      </w:r>
+      <w:r>
+        <w:rPr>
+          <w:rFonts w:ascii="Consolas" w:eastAsia="Times New Roman" w:hAnsi="Consolas" w:cs="Times New Roman"/>
+          <w:color w:val="D4D4D4"/>
+          <w:kern w:val="0"/>
+          <w:szCs w:val="21"/>
+        </w:rPr>
+        <w:t>),</w:t>
+      </w:r>
+    </w:p>
+    <w:p>
+      <w:pPr>
+        <w:shd w:val="clear" w:color="auto" w:fill="1E1E1E"/>
+        <w:spacing w:line="285" w:lineRule="atLeast"/>
+        <w:jc w:val="left"/>
+        <w:rPr>
+          <w:rFonts w:ascii="Consolas" w:eastAsia="Times New Roman" w:hAnsi="Consolas" w:cs="Times New Roman"/>
+          <w:color w:val="D4D4D4"/>
+          <w:kern w:val="0"/>
+          <w:szCs w:val="21"/>
+        </w:rPr>
+      </w:pPr>
+      <w:proofErr w:type="spellStart"/>
+      <w:r>
+        <w:rPr>
+          <w:rFonts w:ascii="Consolas" w:eastAsia="Times New Roman" w:hAnsi="Consolas" w:cs="Times New Roman"/>
+          <w:color w:val="D4D4D4"/>
+          <w:kern w:val="0"/>
+          <w:szCs w:val="21"/>
+        </w:rPr>
+        <w:t>numeroPaginas</w:t>
+      </w:r>
+      <w:proofErr w:type="spellEnd"/>
+      <w:r>
+        <w:rPr>
+          <w:rFonts w:ascii="Consolas" w:eastAsia="Times New Roman" w:hAnsi="Consolas" w:cs="Times New Roman"/>
+          <w:color w:val="D4D4D4"/>
+          <w:kern w:val="0"/>
+          <w:szCs w:val="21"/>
+        </w:rPr>
+        <w:t xml:space="preserve"> </w:t>
+      </w:r>
+      <w:r>
+        <w:rPr>
+          <w:rFonts w:ascii="Consolas" w:eastAsia="Times New Roman" w:hAnsi="Consolas" w:cs="Times New Roman"/>
+          <w:color w:val="569CD6"/>
+          <w:kern w:val="0"/>
+          <w:szCs w:val="21"/>
+        </w:rPr>
+        <w:t>INT</w:t>
+      </w:r>
+      <w:r>
+        <w:rPr>
+          <w:rFonts w:ascii="Consolas" w:eastAsia="Times New Roman" w:hAnsi="Consolas" w:cs="Times New Roman"/>
+          <w:color w:val="D4D4D4"/>
+          <w:kern w:val="0"/>
+          <w:szCs w:val="21"/>
+        </w:rPr>
+        <w:t>,</w:t>
+      </w:r>
+    </w:p>
+    <w:p>
+      <w:pPr>
+        <w:shd w:val="clear" w:color="auto" w:fill="1E1E1E"/>
+        <w:spacing w:line="285" w:lineRule="atLeast"/>
+        <w:jc w:val="left"/>
+        <w:rPr>
+          <w:rFonts w:ascii="Consolas" w:eastAsia="Times New Roman" w:hAnsi="Consolas" w:cs="Times New Roman"/>
+          <w:color w:val="D4D4D4"/>
+          <w:kern w:val="0"/>
+          <w:szCs w:val="21"/>
+          <w:lang w:val="en-US"/>
+        </w:rPr>
+      </w:pPr>
+      <w:proofErr w:type="spellStart"/>
+      <w:r>
+        <w:rPr>
+          <w:rFonts w:ascii="Consolas" w:eastAsia="Times New Roman" w:hAnsi="Consolas" w:cs="Times New Roman"/>
+          <w:color w:val="D4D4D4"/>
+          <w:kern w:val="0"/>
+          <w:szCs w:val="21"/>
+          <w:lang w:val="en-US"/>
+        </w:rPr>
+        <w:t>idEditorial</w:t>
+      </w:r>
+      <w:proofErr w:type="spellEnd"/>
+      <w:r>
+        <w:rPr>
+          <w:rFonts w:ascii="Consolas" w:eastAsia="Times New Roman" w:hAnsi="Consolas" w:cs="Times New Roman"/>
+          <w:color w:val="D4D4D4"/>
+          <w:kern w:val="0"/>
+          <w:szCs w:val="21"/>
+          <w:lang w:val="en-US"/>
+        </w:rPr>
+        <w:t xml:space="preserve"> </w:t>
+      </w:r>
+      <w:proofErr w:type="gramStart"/>
+      <w:r>
+        <w:rPr>
+          <w:rFonts w:ascii="Consolas" w:eastAsia="Times New Roman" w:hAnsi="Consolas" w:cs="Times New Roman"/>
+          <w:color w:val="569CD6"/>
+          <w:kern w:val="0"/>
+          <w:szCs w:val="21"/>
+          <w:lang w:val="en-US"/>
+        </w:rPr>
+        <w:t>VARCHAR</w:t>
+      </w:r>
+      <w:r>
+        <w:rPr>
+          <w:rFonts w:ascii="Consolas" w:eastAsia="Times New Roman" w:hAnsi="Consolas" w:cs="Times New Roman"/>
+          <w:color w:val="D4D4D4"/>
+          <w:kern w:val="0"/>
+          <w:szCs w:val="21"/>
+          <w:lang w:val="en-US"/>
+        </w:rPr>
+        <w:t>(</w:t>
+      </w:r>
+      <w:proofErr w:type="gramEnd"/>
+      <w:r>
+        <w:rPr>
+          <w:rFonts w:ascii="Consolas" w:eastAsia="Times New Roman" w:hAnsi="Consolas" w:cs="Times New Roman"/>
+          <w:color w:val="B5CEA8"/>
+          <w:kern w:val="0"/>
+          <w:szCs w:val="21"/>
+          <w:lang w:val="en-US"/>
+        </w:rPr>
+        <w:t>50</w:t>
+      </w:r>
+      <w:r>
+        <w:rPr>
+          <w:rFonts w:ascii="Consolas" w:eastAsia="Times New Roman" w:hAnsi="Consolas" w:cs="Times New Roman"/>
+          <w:color w:val="D4D4D4"/>
+          <w:kern w:val="0"/>
+          <w:szCs w:val="21"/>
+          <w:lang w:val="en-US"/>
+        </w:rPr>
+        <w:t>),</w:t>
+      </w:r>
+    </w:p>
+    <w:p>
+      <w:pPr>
+        <w:shd w:val="clear" w:color="auto" w:fill="1E1E1E"/>
+        <w:spacing w:line="285" w:lineRule="atLeast"/>
+        <w:jc w:val="left"/>
+        <w:rPr>
+          <w:rFonts w:ascii="Consolas" w:eastAsia="Times New Roman" w:hAnsi="Consolas" w:cs="Times New Roman"/>
+          <w:color w:val="D4D4D4"/>
+          <w:kern w:val="0"/>
+          <w:szCs w:val="21"/>
+          <w:lang w:val="en-US"/>
+        </w:rPr>
+      </w:pPr>
+      <w:r>
+        <w:rPr>
+          <w:rFonts w:ascii="Consolas" w:eastAsia="Times New Roman" w:hAnsi="Consolas" w:cs="Times New Roman"/>
+          <w:color w:val="569CD6"/>
+          <w:kern w:val="0"/>
+          <w:szCs w:val="21"/>
+          <w:lang w:val="en-US"/>
+        </w:rPr>
+        <w:t>PRIMARY KEY</w:t>
+      </w:r>
+      <w:r>
+        <w:rPr>
+          <w:rFonts w:ascii="Consolas" w:eastAsia="Times New Roman" w:hAnsi="Consolas" w:cs="Times New Roman"/>
+          <w:color w:val="D4D4D4"/>
+          <w:kern w:val="0"/>
+          <w:szCs w:val="21"/>
+          <w:lang w:val="en-US"/>
+        </w:rPr>
+        <w:t xml:space="preserve"> (ISBN),</w:t>
+      </w:r>
+    </w:p>
+    <w:p>
+      <w:pPr>
+        <w:shd w:val="clear" w:color="auto" w:fill="1E1E1E"/>
+        <w:spacing w:line="285" w:lineRule="atLeast"/>
+        <w:jc w:val="left"/>
+        <w:rPr>
+          <w:rFonts w:ascii="Consolas" w:eastAsia="Times New Roman" w:hAnsi="Consolas" w:cs="Times New Roman"/>
+          <w:color w:val="D4D4D4"/>
+          <w:kern w:val="0"/>
+          <w:szCs w:val="21"/>
+          <w:lang w:val="en-US"/>
+        </w:rPr>
+      </w:pPr>
+      <w:r>
+        <w:rPr>
+          <w:rFonts w:ascii="Consolas" w:eastAsia="Times New Roman" w:hAnsi="Consolas" w:cs="Times New Roman"/>
+          <w:color w:val="D4D4D4"/>
+          <w:kern w:val="0"/>
+          <w:szCs w:val="21"/>
+          <w:lang w:val="en-US"/>
+        </w:rPr>
+        <w:t xml:space="preserve">      </w:t>
+      </w:r>
+      <w:r>
+        <w:rPr>
+          <w:rFonts w:ascii="Consolas" w:eastAsia="Times New Roman" w:hAnsi="Consolas" w:cs="Times New Roman"/>
+          <w:color w:val="569CD6"/>
+          <w:kern w:val="0"/>
+          <w:szCs w:val="21"/>
+          <w:lang w:val="en-US"/>
+        </w:rPr>
+        <w:t>FOREIGN KEY</w:t>
+      </w:r>
+      <w:r>
+        <w:rPr>
+          <w:rFonts w:ascii="Consolas" w:eastAsia="Times New Roman" w:hAnsi="Consolas" w:cs="Times New Roman"/>
+          <w:color w:val="D4D4D4"/>
+          <w:kern w:val="0"/>
+          <w:szCs w:val="21"/>
+          <w:lang w:val="en-US"/>
+        </w:rPr>
+        <w:t xml:space="preserve"> (</w:t>
+      </w:r>
+      <w:proofErr w:type="spellStart"/>
+      <w:r>
+        <w:rPr>
+          <w:rFonts w:ascii="Consolas" w:eastAsia="Times New Roman" w:hAnsi="Consolas" w:cs="Times New Roman"/>
+          <w:color w:val="D4D4D4"/>
+          <w:kern w:val="0"/>
+          <w:szCs w:val="21"/>
+          <w:lang w:val="en-US"/>
+        </w:rPr>
+        <w:t>idEditorial</w:t>
+      </w:r>
+      <w:proofErr w:type="spellEnd"/>
+      <w:r>
+        <w:rPr>
+          <w:rFonts w:ascii="Consolas" w:eastAsia="Times New Roman" w:hAnsi="Consolas" w:cs="Times New Roman"/>
+          <w:color w:val="D4D4D4"/>
+          <w:kern w:val="0"/>
+          <w:szCs w:val="21"/>
+          <w:lang w:val="en-US"/>
+        </w:rPr>
+        <w:t xml:space="preserve">) </w:t>
+      </w:r>
+      <w:r>
+        <w:rPr>
+          <w:rFonts w:ascii="Consolas" w:eastAsia="Times New Roman" w:hAnsi="Consolas" w:cs="Times New Roman"/>
+          <w:color w:val="569CD6"/>
+          <w:kern w:val="0"/>
+          <w:szCs w:val="21"/>
+          <w:lang w:val="en-US"/>
+        </w:rPr>
+        <w:t>REFERENCES</w:t>
+      </w:r>
+      <w:r>
+        <w:rPr>
+          <w:rFonts w:ascii="Consolas" w:eastAsia="Times New Roman" w:hAnsi="Consolas" w:cs="Times New Roman"/>
+          <w:color w:val="D4D4D4"/>
+          <w:kern w:val="0"/>
+          <w:szCs w:val="21"/>
+          <w:lang w:val="en-US"/>
+        </w:rPr>
+        <w:t xml:space="preserve"> editorial(id)</w:t>
+      </w:r>
+    </w:p>
+    <w:p>
+      <w:pPr>
+        <w:shd w:val="clear" w:color="auto" w:fill="1E1E1E"/>
+        <w:spacing w:line="285" w:lineRule="atLeast"/>
+        <w:jc w:val="left"/>
+        <w:rPr>
+          <w:rFonts w:ascii="Consolas" w:eastAsia="Times New Roman" w:hAnsi="Consolas" w:cs="Times New Roman"/>
+          <w:color w:val="D4D4D4"/>
+          <w:kern w:val="0"/>
+          <w:szCs w:val="21"/>
+          <w:lang w:val="en-US"/>
+        </w:rPr>
+      </w:pPr>
+      <w:r>
+        <w:rPr>
+          <w:rFonts w:ascii="Consolas" w:eastAsia="Times New Roman" w:hAnsi="Consolas" w:cs="Times New Roman"/>
+          <w:color w:val="D4D4D4"/>
+          <w:kern w:val="0"/>
+          <w:szCs w:val="21"/>
+          <w:lang w:val="en-US"/>
+        </w:rPr>
+        <w:t>);</w:t>
+      </w:r>
+    </w:p>
+    <w:p>
+      <w:pPr>
+        <w:shd w:val="clear" w:color="auto" w:fill="1E1E1E"/>
+        <w:spacing w:line="285" w:lineRule="atLeast"/>
+        <w:jc w:val="left"/>
+        <w:rPr>
+          <w:rFonts w:ascii="Consolas" w:eastAsia="Times New Roman" w:hAnsi="Consolas" w:cs="Times New Roman"/>
+          <w:color w:val="D4D4D4"/>
+          <w:kern w:val="0"/>
+          <w:szCs w:val="21"/>
+          <w:lang w:val="en-US"/>
+        </w:rPr>
+      </w:pPr>
+      <w:r>
+        <w:rPr>
+          <w:rFonts w:ascii="Consolas" w:eastAsia="Times New Roman" w:hAnsi="Consolas" w:cs="Times New Roman"/>
+          <w:color w:val="6A9955"/>
+          <w:kern w:val="0"/>
+          <w:szCs w:val="21"/>
+          <w:lang w:val="en-US"/>
+        </w:rPr>
+        <w:t>-- -----------------------------------------------------</w:t>
+      </w:r>
+    </w:p>
+    <w:p>
+      <w:pPr>
+        <w:shd w:val="clear" w:color="auto" w:fill="1E1E1E"/>
+        <w:spacing w:line="285" w:lineRule="atLeast"/>
+        <w:jc w:val="left"/>
+        <w:rPr>
+          <w:rFonts w:ascii="Consolas" w:eastAsia="Times New Roman" w:hAnsi="Consolas" w:cs="Times New Roman"/>
+          <w:color w:val="D4D4D4"/>
+          <w:kern w:val="0"/>
+          <w:szCs w:val="21"/>
+          <w:lang w:val="en-US"/>
+        </w:rPr>
+      </w:pPr>
+      <w:r>
+        <w:rPr>
+          <w:rFonts w:ascii="Consolas" w:eastAsia="Times New Roman" w:hAnsi="Consolas" w:cs="Times New Roman"/>
+          <w:color w:val="6A9955"/>
+          <w:kern w:val="0"/>
+          <w:szCs w:val="21"/>
+          <w:lang w:val="en-US"/>
+        </w:rPr>
+        <w:t xml:space="preserve">-- Table </w:t>
+      </w:r>
+      <w:proofErr w:type="spellStart"/>
+      <w:proofErr w:type="gramStart"/>
+      <w:r>
+        <w:rPr>
+          <w:rFonts w:ascii="Consolas" w:eastAsia="Times New Roman" w:hAnsi="Consolas" w:cs="Times New Roman"/>
+          <w:color w:val="6A9955"/>
+          <w:kern w:val="0"/>
+          <w:szCs w:val="21"/>
+          <w:lang w:val="en-US"/>
+        </w:rPr>
+        <w:t>parquenorte.cliente</w:t>
+      </w:r>
+      <w:proofErr w:type="spellEnd"/>
+      <w:proofErr w:type="gramEnd"/>
+    </w:p>
+    <w:p>
+      <w:pPr>
+        <w:shd w:val="clear" w:color="auto" w:fill="1E1E1E"/>
+        <w:spacing w:line="285" w:lineRule="atLeast"/>
+        <w:jc w:val="left"/>
+        <w:rPr>
+          <w:rFonts w:ascii="Consolas" w:eastAsia="Times New Roman" w:hAnsi="Consolas" w:cs="Times New Roman"/>
+          <w:color w:val="D4D4D4"/>
+          <w:kern w:val="0"/>
+          <w:szCs w:val="21"/>
+          <w:lang w:val="en-US"/>
+        </w:rPr>
+      </w:pPr>
+      <w:r>
+        <w:rPr>
+          <w:rFonts w:ascii="Consolas" w:eastAsia="Times New Roman" w:hAnsi="Consolas" w:cs="Times New Roman"/>
+          <w:color w:val="6A9955"/>
+          <w:kern w:val="0"/>
+          <w:szCs w:val="21"/>
+          <w:lang w:val="en-US"/>
+        </w:rPr>
+        <w:t>-- -----------------------------------------------------</w:t>
+      </w:r>
+    </w:p>
+    <w:p>
+      <w:pPr>
+        <w:shd w:val="clear" w:color="auto" w:fill="1E1E1E"/>
+        <w:spacing w:line="285" w:lineRule="atLeast"/>
+        <w:jc w:val="left"/>
+        <w:rPr>
+          <w:rFonts w:ascii="Consolas" w:eastAsia="Times New Roman" w:hAnsi="Consolas" w:cs="Times New Roman"/>
+          <w:color w:val="D4D4D4"/>
+          <w:kern w:val="0"/>
+          <w:szCs w:val="21"/>
+          <w:lang w:val="en-US"/>
+        </w:rPr>
+      </w:pPr>
+    </w:p>
+    <w:p>
+      <w:pPr>
+        <w:shd w:val="clear" w:color="auto" w:fill="1E1E1E"/>
+        <w:spacing w:line="285" w:lineRule="atLeast"/>
+        <w:jc w:val="left"/>
+        <w:rPr>
+          <w:rFonts w:ascii="Consolas" w:eastAsia="Times New Roman" w:hAnsi="Consolas" w:cs="Times New Roman"/>
+          <w:color w:val="D4D4D4"/>
+          <w:kern w:val="0"/>
+          <w:szCs w:val="21"/>
+          <w:lang w:val="en-US"/>
+        </w:rPr>
+      </w:pPr>
+      <w:r>
+        <w:rPr>
+          <w:rFonts w:ascii="Consolas" w:eastAsia="Times New Roman" w:hAnsi="Consolas" w:cs="Times New Roman"/>
+          <w:color w:val="569CD6"/>
+          <w:kern w:val="0"/>
+          <w:szCs w:val="21"/>
+          <w:lang w:val="en-US"/>
+        </w:rPr>
+        <w:t>CREATE</w:t>
+      </w:r>
+      <w:r>
+        <w:rPr>
+          <w:rFonts w:ascii="Consolas" w:eastAsia="Times New Roman" w:hAnsi="Consolas" w:cs="Times New Roman"/>
+          <w:color w:val="D4D4D4"/>
+          <w:kern w:val="0"/>
+          <w:szCs w:val="21"/>
+          <w:lang w:val="en-US"/>
+        </w:rPr>
+        <w:t xml:space="preserve"> </w:t>
+      </w:r>
+      <w:r>
+        <w:rPr>
+          <w:rFonts w:ascii="Consolas" w:eastAsia="Times New Roman" w:hAnsi="Consolas" w:cs="Times New Roman"/>
+          <w:color w:val="569CD6"/>
+          <w:kern w:val="0"/>
+          <w:szCs w:val="21"/>
+          <w:lang w:val="en-US"/>
+        </w:rPr>
+        <w:t>TABLE</w:t>
+      </w:r>
+      <w:r>
+        <w:rPr>
+          <w:rFonts w:ascii="Consolas" w:eastAsia="Times New Roman" w:hAnsi="Consolas" w:cs="Times New Roman"/>
+          <w:color w:val="D4D4D4"/>
+          <w:kern w:val="0"/>
+          <w:szCs w:val="21"/>
+          <w:lang w:val="en-US"/>
+        </w:rPr>
+        <w:t xml:space="preserve"> </w:t>
+      </w:r>
+      <w:r>
+        <w:rPr>
+          <w:rFonts w:ascii="Consolas" w:eastAsia="Times New Roman" w:hAnsi="Consolas" w:cs="Times New Roman"/>
+          <w:color w:val="DCDCAA"/>
+          <w:kern w:val="0"/>
+          <w:szCs w:val="21"/>
+          <w:lang w:val="en-US"/>
+        </w:rPr>
+        <w:t>IF</w:t>
+      </w:r>
+      <w:r>
+        <w:rPr>
+          <w:rFonts w:ascii="Consolas" w:eastAsia="Times New Roman" w:hAnsi="Consolas" w:cs="Times New Roman"/>
+          <w:color w:val="D4D4D4"/>
+          <w:kern w:val="0"/>
+          <w:szCs w:val="21"/>
+          <w:lang w:val="en-US"/>
+        </w:rPr>
+        <w:t xml:space="preserve"> </w:t>
+      </w:r>
+      <w:r>
+        <w:rPr>
+          <w:rFonts w:ascii="Consolas" w:eastAsia="Times New Roman" w:hAnsi="Consolas" w:cs="Times New Roman"/>
+          <w:color w:val="569CD6"/>
+          <w:kern w:val="0"/>
+          <w:szCs w:val="21"/>
+          <w:lang w:val="en-US"/>
+        </w:rPr>
+        <w:t>NOT</w:t>
+      </w:r>
+      <w:r>
+        <w:rPr>
+          <w:rFonts w:ascii="Consolas" w:eastAsia="Times New Roman" w:hAnsi="Consolas" w:cs="Times New Roman"/>
+          <w:color w:val="D4D4D4"/>
+          <w:kern w:val="0"/>
+          <w:szCs w:val="21"/>
+          <w:lang w:val="en-US"/>
+        </w:rPr>
+        <w:t xml:space="preserve"> </w:t>
+      </w:r>
+      <w:r>
+        <w:rPr>
+          <w:rFonts w:ascii="Consolas" w:eastAsia="Times New Roman" w:hAnsi="Consolas" w:cs="Times New Roman"/>
+          <w:color w:val="569CD6"/>
+          <w:kern w:val="0"/>
+          <w:szCs w:val="21"/>
+          <w:lang w:val="en-US"/>
+        </w:rPr>
+        <w:t>EXISTS</w:t>
+      </w:r>
+      <w:r>
+        <w:rPr>
+          <w:rFonts w:ascii="Consolas" w:eastAsia="Times New Roman" w:hAnsi="Consolas" w:cs="Times New Roman"/>
+          <w:color w:val="D4D4D4"/>
+          <w:kern w:val="0"/>
+          <w:szCs w:val="21"/>
+          <w:lang w:val="en-US"/>
+        </w:rPr>
+        <w:t xml:space="preserve"> </w:t>
+      </w:r>
+      <w:proofErr w:type="spellStart"/>
+      <w:proofErr w:type="gramStart"/>
+      <w:r>
+        <w:rPr>
+          <w:rFonts w:ascii="Consolas" w:eastAsia="Times New Roman" w:hAnsi="Consolas" w:cs="Times New Roman"/>
+          <w:color w:val="D4D4D4"/>
+          <w:kern w:val="0"/>
+          <w:szCs w:val="21"/>
+          <w:lang w:val="en-US"/>
+        </w:rPr>
+        <w:t>libreria.cliente</w:t>
+      </w:r>
+      <w:proofErr w:type="spellEnd"/>
+      <w:proofErr w:type="gramEnd"/>
+      <w:r>
+        <w:rPr>
+          <w:rFonts w:ascii="Consolas" w:eastAsia="Times New Roman" w:hAnsi="Consolas" w:cs="Times New Roman"/>
+          <w:color w:val="D4D4D4"/>
+          <w:kern w:val="0"/>
+          <w:szCs w:val="21"/>
+          <w:lang w:val="en-US"/>
+        </w:rPr>
+        <w:t>(</w:t>
+      </w:r>
+    </w:p>
+    <w:p>
+      <w:pPr>
+        <w:shd w:val="clear" w:color="auto" w:fill="1E1E1E"/>
+        <w:spacing w:line="285" w:lineRule="atLeast"/>
+        <w:jc w:val="left"/>
+        <w:rPr>
+          <w:rFonts w:ascii="Consolas" w:eastAsia="Times New Roman" w:hAnsi="Consolas" w:cs="Times New Roman"/>
+          <w:color w:val="D4D4D4"/>
+          <w:kern w:val="0"/>
+          <w:szCs w:val="21"/>
+        </w:rPr>
+      </w:pPr>
+      <w:r>
+        <w:rPr>
+          <w:rFonts w:ascii="Consolas" w:eastAsia="Times New Roman" w:hAnsi="Consolas" w:cs="Times New Roman"/>
+          <w:color w:val="D4D4D4"/>
+          <w:kern w:val="0"/>
+          <w:szCs w:val="21"/>
+        </w:rPr>
+        <w:t xml:space="preserve">id </w:t>
+      </w:r>
+      <w:proofErr w:type="gramStart"/>
+      <w:r>
+        <w:rPr>
+          <w:rFonts w:ascii="Consolas" w:eastAsia="Times New Roman" w:hAnsi="Consolas" w:cs="Times New Roman"/>
+          <w:color w:val="569CD6"/>
+          <w:kern w:val="0"/>
+          <w:szCs w:val="21"/>
+        </w:rPr>
+        <w:t>VARCHAR</w:t>
+      </w:r>
+      <w:r>
+        <w:rPr>
+          <w:rFonts w:ascii="Consolas" w:eastAsia="Times New Roman" w:hAnsi="Consolas" w:cs="Times New Roman"/>
+          <w:color w:val="D4D4D4"/>
+          <w:kern w:val="0"/>
+          <w:szCs w:val="21"/>
+        </w:rPr>
+        <w:t>(</w:t>
+      </w:r>
+      <w:proofErr w:type="gramEnd"/>
+      <w:r>
+        <w:rPr>
+          <w:rFonts w:ascii="Consolas" w:eastAsia="Times New Roman" w:hAnsi="Consolas" w:cs="Times New Roman"/>
+          <w:color w:val="B5CEA8"/>
+          <w:kern w:val="0"/>
+          <w:szCs w:val="21"/>
+        </w:rPr>
+        <w:t>10</w:t>
+      </w:r>
+      <w:r>
+        <w:rPr>
+          <w:rFonts w:ascii="Consolas" w:eastAsia="Times New Roman" w:hAnsi="Consolas" w:cs="Times New Roman"/>
+          <w:color w:val="D4D4D4"/>
+          <w:kern w:val="0"/>
+          <w:szCs w:val="21"/>
+        </w:rPr>
+        <w:t>),</w:t>
+      </w:r>
+    </w:p>
+    <w:p>
+      <w:pPr>
+        <w:shd w:val="clear" w:color="auto" w:fill="1E1E1E"/>
+        <w:spacing w:line="285" w:lineRule="atLeast"/>
+        <w:jc w:val="left"/>
+        <w:rPr>
+          <w:rFonts w:ascii="Consolas" w:eastAsia="Times New Roman" w:hAnsi="Consolas" w:cs="Times New Roman"/>
+          <w:color w:val="D4D4D4"/>
+          <w:kern w:val="0"/>
+          <w:szCs w:val="21"/>
+        </w:rPr>
+      </w:pPr>
+      <w:r>
+        <w:rPr>
+          <w:rFonts w:ascii="Consolas" w:eastAsia="Times New Roman" w:hAnsi="Consolas" w:cs="Times New Roman"/>
+          <w:color w:val="D4D4D4"/>
+          <w:kern w:val="0"/>
+          <w:szCs w:val="21"/>
+        </w:rPr>
+        <w:t xml:space="preserve">cedula </w:t>
+      </w:r>
+      <w:proofErr w:type="gramStart"/>
+      <w:r>
+        <w:rPr>
+          <w:rFonts w:ascii="Consolas" w:eastAsia="Times New Roman" w:hAnsi="Consolas" w:cs="Times New Roman"/>
+          <w:color w:val="569CD6"/>
+          <w:kern w:val="0"/>
+          <w:szCs w:val="21"/>
+        </w:rPr>
+        <w:t>VARCHAR</w:t>
+      </w:r>
+      <w:r>
+        <w:rPr>
+          <w:rFonts w:ascii="Consolas" w:eastAsia="Times New Roman" w:hAnsi="Consolas" w:cs="Times New Roman"/>
+          <w:color w:val="D4D4D4"/>
+          <w:kern w:val="0"/>
+          <w:szCs w:val="21"/>
+        </w:rPr>
+        <w:t>(</w:t>
+      </w:r>
+      <w:proofErr w:type="gramEnd"/>
+      <w:r>
+        <w:rPr>
+          <w:rFonts w:ascii="Consolas" w:eastAsia="Times New Roman" w:hAnsi="Consolas" w:cs="Times New Roman"/>
+          <w:color w:val="B5CEA8"/>
+          <w:kern w:val="0"/>
+          <w:szCs w:val="21"/>
+        </w:rPr>
+        <w:t>15</w:t>
+      </w:r>
+      <w:r>
+        <w:rPr>
+          <w:rFonts w:ascii="Consolas" w:eastAsia="Times New Roman" w:hAnsi="Consolas" w:cs="Times New Roman"/>
+          <w:color w:val="D4D4D4"/>
+          <w:kern w:val="0"/>
+          <w:szCs w:val="21"/>
+        </w:rPr>
+        <w:t>),</w:t>
+      </w:r>
+    </w:p>
+    <w:p>
+      <w:pPr>
+        <w:shd w:val="clear" w:color="auto" w:fill="1E1E1E"/>
+        <w:spacing w:line="285" w:lineRule="atLeast"/>
+        <w:jc w:val="left"/>
+        <w:rPr>
+          <w:rFonts w:ascii="Consolas" w:eastAsia="Times New Roman" w:hAnsi="Consolas" w:cs="Times New Roman"/>
+          <w:color w:val="D4D4D4"/>
+          <w:kern w:val="0"/>
+          <w:szCs w:val="21"/>
+        </w:rPr>
+      </w:pPr>
+      <w:r>
+        <w:rPr>
+          <w:rFonts w:ascii="Consolas" w:eastAsia="Times New Roman" w:hAnsi="Consolas" w:cs="Times New Roman"/>
+          <w:color w:val="D4D4D4"/>
+          <w:kern w:val="0"/>
+          <w:szCs w:val="21"/>
+        </w:rPr>
+        <w:t xml:space="preserve">nombre </w:t>
+      </w:r>
+      <w:proofErr w:type="gramStart"/>
+      <w:r>
+        <w:rPr>
+          <w:rFonts w:ascii="Consolas" w:eastAsia="Times New Roman" w:hAnsi="Consolas" w:cs="Times New Roman"/>
+          <w:color w:val="569CD6"/>
+          <w:kern w:val="0"/>
+          <w:szCs w:val="21"/>
+        </w:rPr>
+        <w:t>VARCHAR</w:t>
+      </w:r>
+      <w:r>
+        <w:rPr>
+          <w:rFonts w:ascii="Consolas" w:eastAsia="Times New Roman" w:hAnsi="Consolas" w:cs="Times New Roman"/>
+          <w:color w:val="D4D4D4"/>
+          <w:kern w:val="0"/>
+          <w:szCs w:val="21"/>
+        </w:rPr>
+        <w:t>(</w:t>
+      </w:r>
+      <w:proofErr w:type="gramEnd"/>
+      <w:r>
+        <w:rPr>
+          <w:rFonts w:ascii="Consolas" w:eastAsia="Times New Roman" w:hAnsi="Consolas" w:cs="Times New Roman"/>
+          <w:color w:val="B5CEA8"/>
+          <w:kern w:val="0"/>
+          <w:szCs w:val="21"/>
+        </w:rPr>
+        <w:t>45</w:t>
+      </w:r>
+      <w:r>
+        <w:rPr>
+          <w:rFonts w:ascii="Consolas" w:eastAsia="Times New Roman" w:hAnsi="Consolas" w:cs="Times New Roman"/>
+          <w:color w:val="D4D4D4"/>
+          <w:kern w:val="0"/>
+          <w:szCs w:val="21"/>
+        </w:rPr>
+        <w:t>),</w:t>
+      </w:r>
+    </w:p>
+    <w:p>
+      <w:pPr>
+        <w:shd w:val="clear" w:color="auto" w:fill="1E1E1E"/>
+        <w:spacing w:line="285" w:lineRule="atLeast"/>
+        <w:jc w:val="left"/>
+        <w:rPr>
+          <w:rFonts w:ascii="Consolas" w:eastAsia="Times New Roman" w:hAnsi="Consolas" w:cs="Times New Roman"/>
+          <w:color w:val="D4D4D4"/>
+          <w:kern w:val="0"/>
+          <w:szCs w:val="21"/>
+        </w:rPr>
+      </w:pPr>
+      <w:r>
+        <w:rPr>
+          <w:rFonts w:ascii="Consolas" w:eastAsia="Times New Roman" w:hAnsi="Consolas" w:cs="Times New Roman"/>
+          <w:color w:val="D4D4D4"/>
+          <w:kern w:val="0"/>
+          <w:szCs w:val="21"/>
+        </w:rPr>
+        <w:t xml:space="preserve">apellido </w:t>
+      </w:r>
+      <w:r>
+        <w:rPr>
+          <w:rFonts w:ascii="Consolas" w:eastAsia="Times New Roman" w:hAnsi="Consolas" w:cs="Times New Roman"/>
+          <w:color w:val="569CD6"/>
+          <w:kern w:val="0"/>
+          <w:szCs w:val="21"/>
+        </w:rPr>
+        <w:t>VARCHAR</w:t>
+      </w:r>
+      <w:r>
+        <w:rPr>
+          <w:rFonts w:ascii="Consolas" w:eastAsia="Times New Roman" w:hAnsi="Consolas" w:cs="Times New Roman"/>
+          <w:color w:val="D4D4D4"/>
+          <w:kern w:val="0"/>
+          <w:szCs w:val="21"/>
+        </w:rPr>
+        <w:t xml:space="preserve"> (</w:t>
+      </w:r>
+      <w:r>
+        <w:rPr>
+          <w:rFonts w:ascii="Consolas" w:eastAsia="Times New Roman" w:hAnsi="Consolas" w:cs="Times New Roman"/>
+          <w:color w:val="B5CEA8"/>
+          <w:kern w:val="0"/>
+          <w:szCs w:val="21"/>
+        </w:rPr>
+        <w:t>45</w:t>
+      </w:r>
+      <w:r>
+        <w:rPr>
+          <w:rFonts w:ascii="Consolas" w:eastAsia="Times New Roman" w:hAnsi="Consolas" w:cs="Times New Roman"/>
+          <w:color w:val="D4D4D4"/>
+          <w:kern w:val="0"/>
+          <w:szCs w:val="21"/>
+        </w:rPr>
+        <w:t>),</w:t>
+      </w:r>
+    </w:p>
+    <w:p>
+      <w:pPr>
+        <w:shd w:val="clear" w:color="auto" w:fill="1E1E1E"/>
+        <w:spacing w:line="285" w:lineRule="atLeast"/>
+        <w:jc w:val="left"/>
+        <w:rPr>
+          <w:rFonts w:ascii="Consolas" w:eastAsia="Times New Roman" w:hAnsi="Consolas" w:cs="Times New Roman"/>
+          <w:color w:val="D4D4D4"/>
+          <w:kern w:val="0"/>
+          <w:szCs w:val="21"/>
+        </w:rPr>
+      </w:pPr>
+      <w:r>
+        <w:rPr>
+          <w:rFonts w:ascii="Consolas" w:eastAsia="Times New Roman" w:hAnsi="Consolas" w:cs="Times New Roman"/>
+          <w:color w:val="569CD6"/>
+          <w:kern w:val="0"/>
+          <w:szCs w:val="21"/>
+        </w:rPr>
+        <w:t>PRIMARY KEY</w:t>
+      </w:r>
+      <w:r>
+        <w:rPr>
+          <w:rFonts w:ascii="Consolas" w:eastAsia="Times New Roman" w:hAnsi="Consolas" w:cs="Times New Roman"/>
+          <w:color w:val="D4D4D4"/>
+          <w:kern w:val="0"/>
+          <w:szCs w:val="21"/>
+        </w:rPr>
+        <w:t xml:space="preserve"> (id)</w:t>
+      </w:r>
+    </w:p>
+    <w:p>
+      <w:pPr>
+        <w:shd w:val="clear" w:color="auto" w:fill="1E1E1E"/>
+        <w:spacing w:line="285" w:lineRule="atLeast"/>
+        <w:jc w:val="left"/>
+        <w:rPr>
+          <w:rFonts w:ascii="Consolas" w:eastAsia="Times New Roman" w:hAnsi="Consolas" w:cs="Times New Roman"/>
+          <w:color w:val="D4D4D4"/>
+          <w:kern w:val="0"/>
+          <w:szCs w:val="21"/>
+        </w:rPr>
+      </w:pPr>
+      <w:r>
+        <w:rPr>
+          <w:rFonts w:ascii="Consolas" w:eastAsia="Times New Roman" w:hAnsi="Consolas" w:cs="Times New Roman"/>
+          <w:color w:val="D4D4D4"/>
+          <w:kern w:val="0"/>
+          <w:szCs w:val="21"/>
+        </w:rPr>
+        <w:t>);</w:t>
+      </w:r>
+    </w:p>
+    <w:p>
+      <w:pPr>
+        <w:shd w:val="clear" w:color="auto" w:fill="1E1E1E"/>
+        <w:spacing w:line="285" w:lineRule="atLeast"/>
+        <w:jc w:val="left"/>
+        <w:rPr>
+          <w:rFonts w:ascii="Consolas" w:eastAsia="Times New Roman" w:hAnsi="Consolas" w:cs="Times New Roman"/>
+          <w:color w:val="D4D4D4"/>
+          <w:kern w:val="0"/>
+          <w:szCs w:val="21"/>
+        </w:rPr>
+      </w:pPr>
+      <w:r>
+        <w:rPr>
+          <w:rFonts w:ascii="Consolas" w:eastAsia="Times New Roman" w:hAnsi="Consolas" w:cs="Times New Roman"/>
+          <w:color w:val="6A9955"/>
+          <w:kern w:val="0"/>
+          <w:szCs w:val="21"/>
+        </w:rPr>
+        <w:t>-- -----------------------------------------------------</w:t>
+      </w:r>
+    </w:p>
+    <w:p>
+      <w:pPr>
+        <w:shd w:val="clear" w:color="auto" w:fill="1E1E1E"/>
+        <w:spacing w:line="285" w:lineRule="atLeast"/>
+        <w:jc w:val="left"/>
+        <w:rPr>
+          <w:rFonts w:ascii="Consolas" w:eastAsia="Times New Roman" w:hAnsi="Consolas" w:cs="Times New Roman"/>
+          <w:color w:val="D4D4D4"/>
+          <w:kern w:val="0"/>
+          <w:szCs w:val="21"/>
+        </w:rPr>
+      </w:pPr>
+      <w:r>
+        <w:rPr>
+          <w:rFonts w:ascii="Consolas" w:eastAsia="Times New Roman" w:hAnsi="Consolas" w:cs="Times New Roman"/>
+          <w:color w:val="6A9955"/>
+          <w:kern w:val="0"/>
+          <w:szCs w:val="21"/>
+        </w:rPr>
+        <w:t xml:space="preserve">-- Table </w:t>
+      </w:r>
+      <w:proofErr w:type="spellStart"/>
+      <w:proofErr w:type="gramStart"/>
+      <w:r>
+        <w:rPr>
+          <w:rFonts w:ascii="Consolas" w:eastAsia="Times New Roman" w:hAnsi="Consolas" w:cs="Times New Roman"/>
+          <w:color w:val="6A9955"/>
+          <w:kern w:val="0"/>
+          <w:szCs w:val="21"/>
+        </w:rPr>
+        <w:t>parquenorte.telefonoCliente</w:t>
+      </w:r>
+      <w:proofErr w:type="spellEnd"/>
+      <w:proofErr w:type="gramEnd"/>
+    </w:p>
+    <w:p>
+      <w:pPr>
+        <w:shd w:val="clear" w:color="auto" w:fill="1E1E1E"/>
+        <w:spacing w:line="285" w:lineRule="atLeast"/>
+        <w:jc w:val="left"/>
+        <w:rPr>
+          <w:rFonts w:ascii="Consolas" w:eastAsia="Times New Roman" w:hAnsi="Consolas" w:cs="Times New Roman"/>
+          <w:color w:val="D4D4D4"/>
+          <w:kern w:val="0"/>
+          <w:szCs w:val="21"/>
+          <w:lang w:val="en-US"/>
+        </w:rPr>
+      </w:pPr>
+      <w:r>
+        <w:rPr>
+          <w:rFonts w:ascii="Consolas" w:eastAsia="Times New Roman" w:hAnsi="Consolas" w:cs="Times New Roman"/>
+          <w:color w:val="6A9955"/>
+          <w:kern w:val="0"/>
+          <w:szCs w:val="21"/>
+          <w:lang w:val="en-US"/>
+        </w:rPr>
+        <w:t>-- -----------------------------------------------------</w:t>
+      </w:r>
+    </w:p>
+    <w:p>
+      <w:pPr>
+        <w:shd w:val="clear" w:color="auto" w:fill="1E1E1E"/>
+        <w:spacing w:line="285" w:lineRule="atLeast"/>
+        <w:jc w:val="left"/>
+        <w:rPr>
+          <w:rFonts w:ascii="Consolas" w:eastAsia="Times New Roman" w:hAnsi="Consolas" w:cs="Times New Roman"/>
+          <w:color w:val="D4D4D4"/>
+          <w:kern w:val="0"/>
+          <w:szCs w:val="21"/>
+          <w:lang w:val="en-US"/>
+        </w:rPr>
+      </w:pPr>
+    </w:p>
+    <w:p>
+      <w:pPr>
+        <w:shd w:val="clear" w:color="auto" w:fill="1E1E1E"/>
+        <w:spacing w:line="285" w:lineRule="atLeast"/>
+        <w:jc w:val="left"/>
+        <w:rPr>
+          <w:rFonts w:ascii="Consolas" w:eastAsia="Times New Roman" w:hAnsi="Consolas" w:cs="Times New Roman"/>
+          <w:color w:val="D4D4D4"/>
+          <w:kern w:val="0"/>
+          <w:szCs w:val="21"/>
+          <w:lang w:val="en-US"/>
+        </w:rPr>
+      </w:pPr>
+      <w:r>
+        <w:rPr>
+          <w:rFonts w:ascii="Consolas" w:eastAsia="Times New Roman" w:hAnsi="Consolas" w:cs="Times New Roman"/>
+          <w:color w:val="569CD6"/>
+          <w:kern w:val="0"/>
+          <w:szCs w:val="21"/>
+          <w:lang w:val="en-US"/>
+        </w:rPr>
+        <w:t>CREATE</w:t>
+      </w:r>
+      <w:r>
+        <w:rPr>
+          <w:rFonts w:ascii="Consolas" w:eastAsia="Times New Roman" w:hAnsi="Consolas" w:cs="Times New Roman"/>
+          <w:color w:val="D4D4D4"/>
+          <w:kern w:val="0"/>
+          <w:szCs w:val="21"/>
+          <w:lang w:val="en-US"/>
+        </w:rPr>
+        <w:t xml:space="preserve"> </w:t>
+      </w:r>
+      <w:r>
+        <w:rPr>
+          <w:rFonts w:ascii="Consolas" w:eastAsia="Times New Roman" w:hAnsi="Consolas" w:cs="Times New Roman"/>
+          <w:color w:val="569CD6"/>
+          <w:kern w:val="0"/>
+          <w:szCs w:val="21"/>
+          <w:lang w:val="en-US"/>
+        </w:rPr>
+        <w:t>TABLE</w:t>
+      </w:r>
+      <w:r>
+        <w:rPr>
+          <w:rFonts w:ascii="Consolas" w:eastAsia="Times New Roman" w:hAnsi="Consolas" w:cs="Times New Roman"/>
+          <w:color w:val="D4D4D4"/>
+          <w:kern w:val="0"/>
+          <w:szCs w:val="21"/>
+          <w:lang w:val="en-US"/>
+        </w:rPr>
+        <w:t xml:space="preserve"> </w:t>
+      </w:r>
+      <w:r>
+        <w:rPr>
+          <w:rFonts w:ascii="Consolas" w:eastAsia="Times New Roman" w:hAnsi="Consolas" w:cs="Times New Roman"/>
+          <w:color w:val="DCDCAA"/>
+          <w:kern w:val="0"/>
+          <w:szCs w:val="21"/>
+          <w:lang w:val="en-US"/>
+        </w:rPr>
+        <w:t>IF</w:t>
+      </w:r>
+      <w:r>
+        <w:rPr>
+          <w:rFonts w:ascii="Consolas" w:eastAsia="Times New Roman" w:hAnsi="Consolas" w:cs="Times New Roman"/>
+          <w:color w:val="D4D4D4"/>
+          <w:kern w:val="0"/>
+          <w:szCs w:val="21"/>
+          <w:lang w:val="en-US"/>
+        </w:rPr>
+        <w:t xml:space="preserve"> </w:t>
+      </w:r>
+      <w:r>
+        <w:rPr>
+          <w:rFonts w:ascii="Consolas" w:eastAsia="Times New Roman" w:hAnsi="Consolas" w:cs="Times New Roman"/>
+          <w:color w:val="569CD6"/>
+          <w:kern w:val="0"/>
+          <w:szCs w:val="21"/>
+          <w:lang w:val="en-US"/>
+        </w:rPr>
+        <w:t>NOT</w:t>
+      </w:r>
+      <w:r>
+        <w:rPr>
+          <w:rFonts w:ascii="Consolas" w:eastAsia="Times New Roman" w:hAnsi="Consolas" w:cs="Times New Roman"/>
+          <w:color w:val="D4D4D4"/>
+          <w:kern w:val="0"/>
+          <w:szCs w:val="21"/>
+          <w:lang w:val="en-US"/>
+        </w:rPr>
+        <w:t xml:space="preserve"> </w:t>
+      </w:r>
+      <w:r>
+        <w:rPr>
+          <w:rFonts w:ascii="Consolas" w:eastAsia="Times New Roman" w:hAnsi="Consolas" w:cs="Times New Roman"/>
+          <w:color w:val="569CD6"/>
+          <w:kern w:val="0"/>
+          <w:szCs w:val="21"/>
+          <w:lang w:val="en-US"/>
+        </w:rPr>
+        <w:t>EXISTS</w:t>
+      </w:r>
+      <w:r>
+        <w:rPr>
+          <w:rFonts w:ascii="Consolas" w:eastAsia="Times New Roman" w:hAnsi="Consolas" w:cs="Times New Roman"/>
+          <w:color w:val="D4D4D4"/>
+          <w:kern w:val="0"/>
+          <w:szCs w:val="21"/>
+          <w:lang w:val="en-US"/>
+        </w:rPr>
+        <w:t xml:space="preserve"> </w:t>
+      </w:r>
+      <w:proofErr w:type="spellStart"/>
+      <w:proofErr w:type="gramStart"/>
+      <w:r>
+        <w:rPr>
+          <w:rFonts w:ascii="Consolas" w:eastAsia="Times New Roman" w:hAnsi="Consolas" w:cs="Times New Roman"/>
+          <w:color w:val="D4D4D4"/>
+          <w:kern w:val="0"/>
+          <w:szCs w:val="21"/>
+          <w:lang w:val="en-US"/>
+        </w:rPr>
+        <w:t>libreria.telefonoCliente</w:t>
+      </w:r>
+      <w:proofErr w:type="spellEnd"/>
+      <w:proofErr w:type="gramEnd"/>
+      <w:r>
+        <w:rPr>
+          <w:rFonts w:ascii="Consolas" w:eastAsia="Times New Roman" w:hAnsi="Consolas" w:cs="Times New Roman"/>
+          <w:color w:val="D4D4D4"/>
+          <w:kern w:val="0"/>
+          <w:szCs w:val="21"/>
+          <w:lang w:val="en-US"/>
+        </w:rPr>
+        <w:t>(</w:t>
+      </w:r>
+    </w:p>
+    <w:p>
+      <w:pPr>
+        <w:shd w:val="clear" w:color="auto" w:fill="1E1E1E"/>
+        <w:spacing w:line="285" w:lineRule="atLeast"/>
+        <w:jc w:val="left"/>
+        <w:rPr>
+          <w:rFonts w:ascii="Consolas" w:eastAsia="Times New Roman" w:hAnsi="Consolas" w:cs="Times New Roman"/>
+          <w:color w:val="D4D4D4"/>
+          <w:kern w:val="0"/>
+          <w:szCs w:val="21"/>
+        </w:rPr>
+      </w:pPr>
+      <w:proofErr w:type="spellStart"/>
+      <w:r>
+        <w:rPr>
+          <w:rFonts w:ascii="Consolas" w:eastAsia="Times New Roman" w:hAnsi="Consolas" w:cs="Times New Roman"/>
+          <w:color w:val="D4D4D4"/>
+          <w:kern w:val="0"/>
+          <w:szCs w:val="21"/>
+        </w:rPr>
+        <w:t>telefono</w:t>
+      </w:r>
+      <w:proofErr w:type="spellEnd"/>
+      <w:r>
+        <w:rPr>
+          <w:rFonts w:ascii="Consolas" w:eastAsia="Times New Roman" w:hAnsi="Consolas" w:cs="Times New Roman"/>
+          <w:color w:val="D4D4D4"/>
+          <w:kern w:val="0"/>
+          <w:szCs w:val="21"/>
+        </w:rPr>
+        <w:t xml:space="preserve"> </w:t>
+      </w:r>
+      <w:proofErr w:type="gramStart"/>
+      <w:r>
+        <w:rPr>
+          <w:rFonts w:ascii="Consolas" w:eastAsia="Times New Roman" w:hAnsi="Consolas" w:cs="Times New Roman"/>
+          <w:color w:val="569CD6"/>
+          <w:kern w:val="0"/>
+          <w:szCs w:val="21"/>
+        </w:rPr>
+        <w:t>VARCHAR</w:t>
+      </w:r>
+      <w:r>
+        <w:rPr>
+          <w:rFonts w:ascii="Consolas" w:eastAsia="Times New Roman" w:hAnsi="Consolas" w:cs="Times New Roman"/>
+          <w:color w:val="D4D4D4"/>
+          <w:kern w:val="0"/>
+          <w:szCs w:val="21"/>
+        </w:rPr>
+        <w:t>(</w:t>
+      </w:r>
+      <w:proofErr w:type="gramEnd"/>
+      <w:r>
+        <w:rPr>
+          <w:rFonts w:ascii="Consolas" w:eastAsia="Times New Roman" w:hAnsi="Consolas" w:cs="Times New Roman"/>
+          <w:color w:val="B5CEA8"/>
+          <w:kern w:val="0"/>
+          <w:szCs w:val="21"/>
+        </w:rPr>
+        <w:t>15</w:t>
+      </w:r>
+      <w:r>
+        <w:rPr>
+          <w:rFonts w:ascii="Consolas" w:eastAsia="Times New Roman" w:hAnsi="Consolas" w:cs="Times New Roman"/>
+          <w:color w:val="D4D4D4"/>
+          <w:kern w:val="0"/>
+          <w:szCs w:val="21"/>
+        </w:rPr>
+        <w:t>),</w:t>
+      </w:r>
+    </w:p>
+    <w:p>
+      <w:pPr>
+        <w:shd w:val="clear" w:color="auto" w:fill="1E1E1E"/>
+        <w:spacing w:line="285" w:lineRule="atLeast"/>
+        <w:jc w:val="left"/>
+        <w:rPr>
+          <w:rFonts w:ascii="Consolas" w:eastAsia="Times New Roman" w:hAnsi="Consolas" w:cs="Times New Roman"/>
+          <w:color w:val="D4D4D4"/>
+          <w:kern w:val="0"/>
+          <w:szCs w:val="21"/>
+        </w:rPr>
+      </w:pPr>
+      <w:proofErr w:type="spellStart"/>
+      <w:r>
+        <w:rPr>
+          <w:rFonts w:ascii="Consolas" w:eastAsia="Times New Roman" w:hAnsi="Consolas" w:cs="Times New Roman"/>
+          <w:color w:val="D4D4D4"/>
+          <w:kern w:val="0"/>
+          <w:szCs w:val="21"/>
+        </w:rPr>
+        <w:t>idCliente</w:t>
+      </w:r>
+      <w:proofErr w:type="spellEnd"/>
+      <w:r>
+        <w:rPr>
+          <w:rFonts w:ascii="Consolas" w:eastAsia="Times New Roman" w:hAnsi="Consolas" w:cs="Times New Roman"/>
+          <w:color w:val="D4D4D4"/>
+          <w:kern w:val="0"/>
+          <w:szCs w:val="21"/>
+        </w:rPr>
+        <w:t xml:space="preserve"> </w:t>
+      </w:r>
+      <w:proofErr w:type="gramStart"/>
+      <w:r>
+        <w:rPr>
+          <w:rFonts w:ascii="Consolas" w:eastAsia="Times New Roman" w:hAnsi="Consolas" w:cs="Times New Roman"/>
+          <w:color w:val="569CD6"/>
+          <w:kern w:val="0"/>
+          <w:szCs w:val="21"/>
+        </w:rPr>
+        <w:t>VARCHAR</w:t>
+      </w:r>
+      <w:r>
+        <w:rPr>
+          <w:rFonts w:ascii="Consolas" w:eastAsia="Times New Roman" w:hAnsi="Consolas" w:cs="Times New Roman"/>
+          <w:color w:val="D4D4D4"/>
+          <w:kern w:val="0"/>
+          <w:szCs w:val="21"/>
+        </w:rPr>
+        <w:t>(</w:t>
+      </w:r>
+      <w:proofErr w:type="gramEnd"/>
+      <w:r>
+        <w:rPr>
+          <w:rFonts w:ascii="Consolas" w:eastAsia="Times New Roman" w:hAnsi="Consolas" w:cs="Times New Roman"/>
+          <w:color w:val="B5CEA8"/>
+          <w:kern w:val="0"/>
+          <w:szCs w:val="21"/>
+        </w:rPr>
+        <w:t>10</w:t>
+      </w:r>
+      <w:r>
+        <w:rPr>
+          <w:rFonts w:ascii="Consolas" w:eastAsia="Times New Roman" w:hAnsi="Consolas" w:cs="Times New Roman"/>
+          <w:color w:val="D4D4D4"/>
+          <w:kern w:val="0"/>
+          <w:szCs w:val="21"/>
+        </w:rPr>
+        <w:t>),</w:t>
+      </w:r>
+    </w:p>
+    <w:p>
+      <w:pPr>
+        <w:shd w:val="clear" w:color="auto" w:fill="1E1E1E"/>
+        <w:spacing w:line="285" w:lineRule="atLeast"/>
+        <w:jc w:val="left"/>
+        <w:rPr>
+          <w:rFonts w:ascii="Consolas" w:eastAsia="Times New Roman" w:hAnsi="Consolas" w:cs="Times New Roman"/>
+          <w:color w:val="D4D4D4"/>
+          <w:kern w:val="0"/>
+          <w:szCs w:val="21"/>
+        </w:rPr>
+      </w:pPr>
+      <w:r>
+        <w:rPr>
+          <w:rFonts w:ascii="Consolas" w:eastAsia="Times New Roman" w:hAnsi="Consolas" w:cs="Times New Roman"/>
+          <w:color w:val="D4D4D4"/>
+          <w:kern w:val="0"/>
+          <w:szCs w:val="21"/>
+        </w:rPr>
+        <w:t xml:space="preserve">    </w:t>
+      </w:r>
+      <w:r>
+        <w:rPr>
+          <w:rFonts w:ascii="Consolas" w:eastAsia="Times New Roman" w:hAnsi="Consolas" w:cs="Times New Roman"/>
+          <w:color w:val="569CD6"/>
+          <w:kern w:val="0"/>
+          <w:szCs w:val="21"/>
+        </w:rPr>
+        <w:t>FOREIGN KEY</w:t>
+      </w:r>
+      <w:r>
+        <w:rPr>
+          <w:rFonts w:ascii="Consolas" w:eastAsia="Times New Roman" w:hAnsi="Consolas" w:cs="Times New Roman"/>
+          <w:color w:val="D4D4D4"/>
+          <w:kern w:val="0"/>
+          <w:szCs w:val="21"/>
+        </w:rPr>
+        <w:t xml:space="preserve"> (</w:t>
+      </w:r>
+      <w:proofErr w:type="spellStart"/>
+      <w:r>
+        <w:rPr>
+          <w:rFonts w:ascii="Consolas" w:eastAsia="Times New Roman" w:hAnsi="Consolas" w:cs="Times New Roman"/>
+          <w:color w:val="D4D4D4"/>
+          <w:kern w:val="0"/>
+          <w:szCs w:val="21"/>
+        </w:rPr>
+        <w:t>idCliente</w:t>
+      </w:r>
+      <w:proofErr w:type="spellEnd"/>
+      <w:r>
+        <w:rPr>
+          <w:rFonts w:ascii="Consolas" w:eastAsia="Times New Roman" w:hAnsi="Consolas" w:cs="Times New Roman"/>
+          <w:color w:val="D4D4D4"/>
+          <w:kern w:val="0"/>
+          <w:szCs w:val="21"/>
+        </w:rPr>
+        <w:t xml:space="preserve">) </w:t>
+      </w:r>
+      <w:r>
+        <w:rPr>
+          <w:rFonts w:ascii="Consolas" w:eastAsia="Times New Roman" w:hAnsi="Consolas" w:cs="Times New Roman"/>
+          <w:color w:val="569CD6"/>
+          <w:kern w:val="0"/>
+          <w:szCs w:val="21"/>
+        </w:rPr>
+        <w:t>REFERENCES</w:t>
+      </w:r>
+      <w:r>
+        <w:rPr>
+          <w:rFonts w:ascii="Consolas" w:eastAsia="Times New Roman" w:hAnsi="Consolas" w:cs="Times New Roman"/>
+          <w:color w:val="D4D4D4"/>
+          <w:kern w:val="0"/>
+          <w:szCs w:val="21"/>
+        </w:rPr>
+        <w:t xml:space="preserve"> cliente(id)</w:t>
+      </w:r>
+    </w:p>
+    <w:p>
+      <w:pPr>
+        <w:shd w:val="clear" w:color="auto" w:fill="1E1E1E"/>
+        <w:spacing w:line="285" w:lineRule="atLeast"/>
+        <w:jc w:val="left"/>
+        <w:rPr>
+          <w:rFonts w:ascii="Consolas" w:eastAsia="Times New Roman" w:hAnsi="Consolas" w:cs="Times New Roman"/>
+          <w:color w:val="D4D4D4"/>
+          <w:kern w:val="0"/>
+          <w:szCs w:val="21"/>
+        </w:rPr>
+      </w:pPr>
+      <w:r>
+        <w:rPr>
+          <w:rFonts w:ascii="Consolas" w:eastAsia="Times New Roman" w:hAnsi="Consolas" w:cs="Times New Roman"/>
+          <w:color w:val="D4D4D4"/>
+          <w:kern w:val="0"/>
+          <w:szCs w:val="21"/>
+        </w:rPr>
+        <w:t xml:space="preserve">); </w:t>
+      </w:r>
+    </w:p>
+    <w:p>
+      <w:pPr>
+        <w:shd w:val="clear" w:color="auto" w:fill="1E1E1E"/>
+        <w:spacing w:line="285" w:lineRule="atLeast"/>
+        <w:jc w:val="left"/>
+        <w:rPr>
+          <w:rFonts w:ascii="Consolas" w:eastAsia="Times New Roman" w:hAnsi="Consolas" w:cs="Times New Roman"/>
+          <w:color w:val="D4D4D4"/>
+          <w:kern w:val="0"/>
+          <w:szCs w:val="21"/>
+        </w:rPr>
+      </w:pPr>
+      <w:r>
+        <w:rPr>
+          <w:rFonts w:ascii="Consolas" w:eastAsia="Times New Roman" w:hAnsi="Consolas" w:cs="Times New Roman"/>
+          <w:color w:val="6A9955"/>
+          <w:kern w:val="0"/>
+          <w:szCs w:val="21"/>
+        </w:rPr>
+        <w:t>-- -----------------------------------------------------</w:t>
+      </w:r>
+    </w:p>
+    <w:p>
+      <w:pPr>
+        <w:shd w:val="clear" w:color="auto" w:fill="1E1E1E"/>
+        <w:spacing w:line="285" w:lineRule="atLeast"/>
+        <w:jc w:val="left"/>
+        <w:rPr>
+          <w:rFonts w:ascii="Consolas" w:eastAsia="Times New Roman" w:hAnsi="Consolas" w:cs="Times New Roman"/>
+          <w:color w:val="D4D4D4"/>
+          <w:kern w:val="0"/>
+          <w:szCs w:val="21"/>
+        </w:rPr>
+      </w:pPr>
+      <w:r>
+        <w:rPr>
+          <w:rFonts w:ascii="Consolas" w:eastAsia="Times New Roman" w:hAnsi="Consolas" w:cs="Times New Roman"/>
+          <w:color w:val="6A9955"/>
+          <w:kern w:val="0"/>
+          <w:szCs w:val="21"/>
+        </w:rPr>
+        <w:t xml:space="preserve">-- Table </w:t>
+      </w:r>
+      <w:proofErr w:type="spellStart"/>
+      <w:proofErr w:type="gramStart"/>
+      <w:r>
+        <w:rPr>
+          <w:rFonts w:ascii="Consolas" w:eastAsia="Times New Roman" w:hAnsi="Consolas" w:cs="Times New Roman"/>
+          <w:color w:val="6A9955"/>
+          <w:kern w:val="0"/>
+          <w:szCs w:val="21"/>
+        </w:rPr>
+        <w:t>parquenorte.libroCliente</w:t>
+      </w:r>
+      <w:proofErr w:type="spellEnd"/>
+      <w:proofErr w:type="gramEnd"/>
     </w:p>
     <w:p>
       <w:pPr>
@@ -2714,7 +2902,29 @@
           <w:szCs w:val="21"/>
           <w:lang w:val="en-US"/>
         </w:rPr>
-        <w:t xml:space="preserve"> (idCliente) </w:t>
+        <w:t xml:space="preserve"> (</w:t>
+      </w:r>
+      <w:proofErr w:type="spellStart"/>
+      <w:r>
+        <w:rPr>
+          <w:rFonts w:ascii="Consolas" w:eastAsia="Times New Roman" w:hAnsi="Consolas" w:cs="Times New Roman"/>
+          <w:color w:val="D4D4D4"/>
+          <w:kern w:val="0"/>
+          <w:szCs w:val="21"/>
+          <w:lang w:val="en-US"/>
+        </w:rPr>
+        <w:t>idCliente</w:t>
+      </w:r>
+      <w:proofErr w:type="spellEnd"/>
+      <w:r>
+        <w:rPr>
+          <w:rFonts w:ascii="Consolas" w:eastAsia="Times New Roman" w:hAnsi="Consolas" w:cs="Times New Roman"/>
+          <w:color w:val="D4D4D4"/>
+          <w:kern w:val="0"/>
+          <w:szCs w:val="21"/>
+          <w:lang w:val="en-US"/>
+        </w:rPr>
+        <w:t xml:space="preserve">) </w:t>
       </w:r>
       <w:r>
         <w:rPr>
@@ -2734,7 +2944,29 @@
           <w:szCs w:val="21"/>
           <w:lang w:val="en-US"/>
         </w:rPr>
-        <w:t xml:space="preserve"> cliente(id)</w:t>
+        <w:t xml:space="preserve"> </w:t>
+      </w:r>
+      <w:proofErr w:type="spellStart"/>
+      <w:r>
+        <w:rPr>
+          <w:rFonts w:ascii="Consolas" w:eastAsia="Times New Roman" w:hAnsi="Consolas" w:cs="Times New Roman"/>
+          <w:color w:val="D4D4D4"/>
+          <w:kern w:val="0"/>
+          <w:szCs w:val="21"/>
+          <w:lang w:val="en-US"/>
+        </w:rPr>
+        <w:t>cliente</w:t>
+      </w:r>
+      <w:proofErr w:type="spellEnd"/>
+      <w:r>
+        <w:rPr>
+          <w:rFonts w:ascii="Consolas" w:eastAsia="Times New Roman" w:hAnsi="Consolas" w:cs="Times New Roman"/>
+          <w:color w:val="D4D4D4"/>
+          <w:kern w:val="0"/>
+          <w:szCs w:val="21"/>
+          <w:lang w:val="en-US"/>
+        </w:rPr>
+        <w:t>(id)</w:t>
       </w:r>
     </w:p>
     <w:p>
@@ -2806,22 +3038,10 @@
           <w:szCs w:val="21"/>
           <w:lang w:val="en-US"/>
         </w:rPr>
-        <w:t>-- Table librera.autor</w:t>
-      </w:r>
-    </w:p>
-    <w:p>
-      <w:pPr>
-        <w:shd w:val="clear" w:color="auto" w:fill="1E1E1E"/>
-        <w:spacing w:line="285" w:lineRule="atLeast"/>
-        <w:jc w:val="left"/>
-        <w:rPr>
-          <w:rFonts w:ascii="Consolas" w:eastAsia="Times New Roman" w:hAnsi="Consolas" w:cs="Times New Roman"/>
-          <w:color w:val="D4D4D4"/>
-          <w:kern w:val="0"/>
-          <w:szCs w:val="21"/>
-          <w:lang w:val="en-US"/>
-        </w:rPr>
-      </w:pPr>
+        <w:t xml:space="preserve">-- Table </w:t>
+      </w:r>
+      <w:proofErr w:type="spellStart"/>
+      <w:proofErr w:type="gramStart"/>
       <w:r>
         <w:rPr>
           <w:rFonts w:ascii="Consolas" w:eastAsia="Times New Roman" w:hAnsi="Consolas" w:cs="Times New Roman"/>
@@ -2830,6 +3050,32 @@
           <w:szCs w:val="21"/>
           <w:lang w:val="en-US"/>
         </w:rPr>
+        <w:t>librera.autor</w:t>
+      </w:r>
+      <w:proofErr w:type="spellEnd"/>
+      <w:proofErr w:type="gramEnd"/>
+    </w:p>
+    <w:p>
+      <w:pPr>
+        <w:shd w:val="clear" w:color="auto" w:fill="1E1E1E"/>
+        <w:spacing w:line="285" w:lineRule="atLeast"/>
+        <w:jc w:val="left"/>
+        <w:rPr>
+          <w:rFonts w:ascii="Consolas" w:eastAsia="Times New Roman" w:hAnsi="Consolas" w:cs="Times New Roman"/>
+          <w:color w:val="D4D4D4"/>
+          <w:kern w:val="0"/>
+          <w:szCs w:val="21"/>
+          <w:lang w:val="en-US"/>
+        </w:rPr>
+      </w:pPr>
+      <w:r>
+        <w:rPr>
+          <w:rFonts w:ascii="Consolas" w:eastAsia="Times New Roman" w:hAnsi="Consolas" w:cs="Times New Roman"/>
+          <w:color w:val="6A9955"/>
+          <w:kern w:val="0"/>
+          <w:szCs w:val="21"/>
+          <w:lang w:val="en-US"/>
+        </w:rPr>
         <w:t>-- -----------------------------------------------------</w:t>
       </w:r>
     </w:p>
@@ -2944,7 +3190,31 @@
           <w:szCs w:val="21"/>
           <w:lang w:val="en-US"/>
         </w:rPr>
-        <w:t xml:space="preserve"> libreria.autor(</w:t>
+        <w:t xml:space="preserve"> </w:t>
+      </w:r>
+      <w:proofErr w:type="spellStart"/>
+      <w:proofErr w:type="gramStart"/>
+      <w:r>
+        <w:rPr>
+          <w:rFonts w:ascii="Consolas" w:eastAsia="Times New Roman" w:hAnsi="Consolas" w:cs="Times New Roman"/>
+          <w:color w:val="D4D4D4"/>
+          <w:kern w:val="0"/>
+          <w:szCs w:val="21"/>
+          <w:lang w:val="en-US"/>
+        </w:rPr>
+        <w:t>libreria.autor</w:t>
+      </w:r>
+      <w:proofErr w:type="spellEnd"/>
+      <w:proofErr w:type="gramEnd"/>
+      <w:r>
+        <w:rPr>
+          <w:rFonts w:ascii="Consolas" w:eastAsia="Times New Roman" w:hAnsi="Consolas" w:cs="Times New Roman"/>
+          <w:color w:val="D4D4D4"/>
+          <w:kern w:val="0"/>
+          <w:szCs w:val="21"/>
+          <w:lang w:val="en-US"/>
+        </w:rPr>
+        <w:t>(</w:t>
       </w:r>
     </w:p>
     <w:p>
@@ -3249,22 +3519,10 @@
           <w:szCs w:val="21"/>
           <w:lang w:val="en-US"/>
         </w:rPr>
-        <w:t>-- Table librera.libroAutor</w:t>
-      </w:r>
-    </w:p>
-    <w:p>
-      <w:pPr>
-        <w:shd w:val="clear" w:color="auto" w:fill="1E1E1E"/>
-        <w:spacing w:line="285" w:lineRule="atLeast"/>
-        <w:jc w:val="left"/>
-        <w:rPr>
-          <w:rFonts w:ascii="Consolas" w:eastAsia="Times New Roman" w:hAnsi="Consolas" w:cs="Times New Roman"/>
-          <w:color w:val="D4D4D4"/>
-          <w:kern w:val="0"/>
-          <w:szCs w:val="21"/>
-          <w:lang w:val="en-US"/>
-        </w:rPr>
-      </w:pPr>
+        <w:t xml:space="preserve">-- Table </w:t>
+      </w:r>
+      <w:proofErr w:type="spellStart"/>
+      <w:proofErr w:type="gramStart"/>
       <w:r>
         <w:rPr>
           <w:rFonts w:ascii="Consolas" w:eastAsia="Times New Roman" w:hAnsi="Consolas" w:cs="Times New Roman"/>
@@ -3273,6 +3531,32 @@
           <w:szCs w:val="21"/>
           <w:lang w:val="en-US"/>
         </w:rPr>
+        <w:t>librera.libroAutor</w:t>
+      </w:r>
+      <w:proofErr w:type="spellEnd"/>
+      <w:proofErr w:type="gramEnd"/>
+    </w:p>
+    <w:p>
+      <w:pPr>
+        <w:shd w:val="clear" w:color="auto" w:fill="1E1E1E"/>
+        <w:spacing w:line="285" w:lineRule="atLeast"/>
+        <w:jc w:val="left"/>
+        <w:rPr>
+          <w:rFonts w:ascii="Consolas" w:eastAsia="Times New Roman" w:hAnsi="Consolas" w:cs="Times New Roman"/>
+          <w:color w:val="D4D4D4"/>
+          <w:kern w:val="0"/>
+          <w:szCs w:val="21"/>
+          <w:lang w:val="en-US"/>
+        </w:rPr>
+      </w:pPr>
+      <w:r>
+        <w:rPr>
+          <w:rFonts w:ascii="Consolas" w:eastAsia="Times New Roman" w:hAnsi="Consolas" w:cs="Times New Roman"/>
+          <w:color w:val="6A9955"/>
+          <w:kern w:val="0"/>
+          <w:szCs w:val="21"/>
+          <w:lang w:val="en-US"/>
+        </w:rPr>
         <w:t>-- -----------------------------------------------------</w:t>
       </w:r>
     </w:p>
@@ -3309,6 +3593,7 @@
         </w:rPr>
         <w:t xml:space="preserve"> </w:t>
       </w:r>
+      <w:proofErr w:type="gramStart"/>
       <w:r>
         <w:rPr>
           <w:rFonts w:ascii="Consolas" w:eastAsia="Times New Roman" w:hAnsi="Consolas" w:cs="Times New Roman"/>
@@ -3339,6 +3624,7 @@
         </w:rPr>
         <w:t>IF</w:t>
       </w:r>
+      <w:proofErr w:type="gramEnd"/>
       <w:r>
         <w:rPr>
           <w:rFonts w:ascii="Consolas" w:eastAsia="Times New Roman" w:hAnsi="Consolas" w:cs="Times New Roman"/>
@@ -3387,7 +3673,29 @@
           <w:szCs w:val="21"/>
           <w:lang w:val="en-US"/>
         </w:rPr>
-        <w:t xml:space="preserve"> libreria.libroAutor(</w:t>
+        <w:t xml:space="preserve"> </w:t>
+      </w:r>
+      <w:proofErr w:type="spellStart"/>
+      <w:r>
+        <w:rPr>
+          <w:rFonts w:ascii="Consolas" w:eastAsia="Times New Roman" w:hAnsi="Consolas" w:cs="Times New Roman"/>
+          <w:color w:val="D4D4D4"/>
+          <w:kern w:val="0"/>
+          <w:szCs w:val="21"/>
+          <w:lang w:val="en-US"/>
+        </w:rPr>
+        <w:t>libreria.libroAutor</w:t>
+      </w:r>
+      <w:proofErr w:type="spellEnd"/>
+      <w:r>
+        <w:rPr>
+          <w:rFonts w:ascii="Consolas" w:eastAsia="Times New Roman" w:hAnsi="Consolas" w:cs="Times New Roman"/>
+          <w:color w:val="D4D4D4"/>
+          <w:kern w:val="0"/>
+          <w:szCs w:val="21"/>
+          <w:lang w:val="en-US"/>
+        </w:rPr>
+        <w:t>(</w:t>
       </w:r>
     </w:p>
     <w:p>
@@ -3589,7 +3897,29 @@
           <w:szCs w:val="21"/>
           <w:lang w:val="en-US"/>
         </w:rPr>
-        <w:t xml:space="preserve"> (ISBN_libroAutor) </w:t>
+        <w:t xml:space="preserve"> (</w:t>
+      </w:r>
+      <w:proofErr w:type="spellStart"/>
+      <w:r>
+        <w:rPr>
+          <w:rFonts w:ascii="Consolas" w:eastAsia="Times New Roman" w:hAnsi="Consolas" w:cs="Times New Roman"/>
+          <w:color w:val="D4D4D4"/>
+          <w:kern w:val="0"/>
+          <w:szCs w:val="21"/>
+          <w:lang w:val="en-US"/>
+        </w:rPr>
+        <w:t>ISBN_libroAutor</w:t>
+      </w:r>
+      <w:proofErr w:type="spellEnd"/>
+      <w:r>
+        <w:rPr>
+          <w:rFonts w:ascii="Consolas" w:eastAsia="Times New Roman" w:hAnsi="Consolas" w:cs="Times New Roman"/>
+          <w:color w:val="D4D4D4"/>
+          <w:kern w:val="0"/>
+          <w:szCs w:val="21"/>
+          <w:lang w:val="en-US"/>
+        </w:rPr>
+        <w:t xml:space="preserve">) </w:t>
       </w:r>
       <w:r>
         <w:rPr>
@@ -3609,7 +3939,41 @@
           <w:szCs w:val="21"/>
           <w:lang w:val="en-US"/>
         </w:rPr>
-        <w:t xml:space="preserve"> libro(ISBN),</w:t>
+        <w:t xml:space="preserve"> </w:t>
+      </w:r>
+      <w:proofErr w:type="spellStart"/>
+      <w:proofErr w:type="gramStart"/>
+      <w:r>
+        <w:rPr>
+          <w:rFonts w:ascii="Consolas" w:eastAsia="Times New Roman" w:hAnsi="Consolas" w:cs="Times New Roman"/>
+          <w:color w:val="D4D4D4"/>
+          <w:kern w:val="0"/>
+          <w:szCs w:val="21"/>
+          <w:lang w:val="en-US"/>
+        </w:rPr>
+        <w:t>libro</w:t>
+      </w:r>
+      <w:proofErr w:type="spellEnd"/>
+      <w:r>
+        <w:rPr>
+          <w:rFonts w:ascii="Consolas" w:eastAsia="Times New Roman" w:hAnsi="Consolas" w:cs="Times New Roman"/>
+          <w:color w:val="D4D4D4"/>
+          <w:kern w:val="0"/>
+          <w:szCs w:val="21"/>
+          <w:lang w:val="en-US"/>
+        </w:rPr>
+        <w:t>(</w:t>
+      </w:r>
+      <w:proofErr w:type="gramEnd"/>
+      <w:r>
+        <w:rPr>
+          <w:rFonts w:ascii="Consolas" w:eastAsia="Times New Roman" w:hAnsi="Consolas" w:cs="Times New Roman"/>
+          <w:color w:val="D4D4D4"/>
+          <w:kern w:val="0"/>
+          <w:szCs w:val="21"/>
+          <w:lang w:val="en-US"/>
+        </w:rPr>
+        <w:t>ISBN),</w:t>
       </w:r>
     </w:p>
     <w:p>
@@ -3653,7 +4017,29 @@
           <w:szCs w:val="21"/>
           <w:lang w:val="en-US"/>
         </w:rPr>
-        <w:t xml:space="preserve"> (idAutor) </w:t>
+        <w:t xml:space="preserve"> (</w:t>
+      </w:r>
+      <w:proofErr w:type="spellStart"/>
+      <w:r>
+        <w:rPr>
+          <w:rFonts w:ascii="Consolas" w:eastAsia="Times New Roman" w:hAnsi="Consolas" w:cs="Times New Roman"/>
+          <w:color w:val="D4D4D4"/>
+          <w:kern w:val="0"/>
+          <w:szCs w:val="21"/>
+          <w:lang w:val="en-US"/>
+        </w:rPr>
+        <w:t>idAutor</w:t>
+      </w:r>
+      <w:proofErr w:type="spellEnd"/>
+      <w:r>
+        <w:rPr>
+          <w:rFonts w:ascii="Consolas" w:eastAsia="Times New Roman" w:hAnsi="Consolas" w:cs="Times New Roman"/>
+          <w:color w:val="D4D4D4"/>
+          <w:kern w:val="0"/>
+          <w:szCs w:val="21"/>
+          <w:lang w:val="en-US"/>
+        </w:rPr>
+        <w:t xml:space="preserve">) </w:t>
       </w:r>
       <w:r>
         <w:rPr>
@@ -3673,7 +4059,29 @@
           <w:szCs w:val="21"/>
           <w:lang w:val="en-US"/>
         </w:rPr>
-        <w:t xml:space="preserve"> autor(id)</w:t>
+        <w:t xml:space="preserve"> </w:t>
+      </w:r>
+      <w:proofErr w:type="spellStart"/>
+      <w:r>
+        <w:rPr>
+          <w:rFonts w:ascii="Consolas" w:eastAsia="Times New Roman" w:hAnsi="Consolas" w:cs="Times New Roman"/>
+          <w:color w:val="D4D4D4"/>
+          <w:kern w:val="0"/>
+          <w:szCs w:val="21"/>
+          <w:lang w:val="en-US"/>
+        </w:rPr>
+        <w:t>autor</w:t>
+      </w:r>
+      <w:proofErr w:type="spellEnd"/>
+      <w:r>
+        <w:rPr>
+          <w:rFonts w:ascii="Consolas" w:eastAsia="Times New Roman" w:hAnsi="Consolas" w:cs="Times New Roman"/>
+          <w:color w:val="D4D4D4"/>
+          <w:kern w:val="0"/>
+          <w:szCs w:val="21"/>
+          <w:lang w:val="en-US"/>
+        </w:rPr>
+        <w:t>(id)</w:t>
       </w:r>
     </w:p>
     <w:p>
@@ -3984,6 +4392,18 @@
         </w:rPr>
         <w:t>Corrección</w:t>
       </w:r>
+    </w:p>
+    <w:p>
+      <w:pPr>
+        <w:jc w:val="left"/>
+        <w:rPr>
+          <w:rFonts w:ascii="Times New Roman" w:eastAsia="Times New Roman" w:hAnsi="Times New Roman" w:cs="Times New Roman"/>
+          <w:color w:val="24292F"/>
+          <w:kern w:val="0"/>
+          <w:sz w:val="24"/>
+          <w:szCs w:val="24"/>
+        </w:rPr>
+      </w:pPr>
     </w:p>
     <w:p>
       <w:pPr>

</xml_diff>